<commit_message>
connecting back and front
</commit_message>
<xml_diff>
--- a/documentation/5-instructions/uputstvo za DJANGULAR.docx
+++ b/documentation/5-instructions/uputstvo za DJANGULAR.docx
@@ -386,9 +386,6 @@
                 </w:rPr>
                 <w:alias w:val="Date"/>
                 <w:id w:val="516659546"/>
-                <w:placeholder>
-                  <w:docPart w:val="A3DEEF181CB84DDE8EE243143DFD318A"/>
-                </w:placeholder>
                 <w:dataBinding w:prefixMappings="xmlns:ns0='http://schemas.microsoft.com/office/2006/coverPageProps'" w:xpath="/ns0:CoverPageProperties[1]/ns0:PublishDate[1]" w:storeItemID="{55AF091B-3C7A-41E3-B477-F2FDAA23CFDA}"/>
                 <w:date w:fullDate="2020-11-28T00:00:00Z">
                   <w:dateFormat w:val="M/d/yyyy"/>
@@ -526,7 +523,7 @@
           <w:r>
             <w:fldChar w:fldCharType="separate"/>
           </w:r>
-          <w:hyperlink w:anchor="_Toc57490105" w:history="1">
+          <w:hyperlink w:anchor="_Toc57708378" w:history="1">
             <w:r>
               <w:rPr>
                 <w:rStyle w:val="Hyperlink"/>
@@ -553,7 +550,7 @@
                 <w:noProof/>
                 <w:webHidden/>
               </w:rPr>
-              <w:instrText xml:space="preserve"> PAGEREF _Toc57490105 \h </w:instrText>
+              <w:instrText xml:space="preserve"> PAGEREF _Toc57708378 \h </w:instrText>
             </w:r>
             <w:r>
               <w:rPr>
@@ -595,7 +592,7 @@
               <w:noProof/>
             </w:rPr>
           </w:pPr>
-          <w:hyperlink w:anchor="_Toc57490106" w:history="1">
+          <w:hyperlink w:anchor="_Toc57708379" w:history="1">
             <w:r>
               <w:rPr>
                 <w:rStyle w:val="Hyperlink"/>
@@ -622,7 +619,7 @@
                 <w:noProof/>
                 <w:webHidden/>
               </w:rPr>
-              <w:instrText xml:space="preserve"> PAGEREF _Toc57490106 \h </w:instrText>
+              <w:instrText xml:space="preserve"> PAGEREF _Toc57708379 \h </w:instrText>
             </w:r>
             <w:r>
               <w:rPr>
@@ -664,7 +661,7 @@
               <w:noProof/>
             </w:rPr>
           </w:pPr>
-          <w:hyperlink w:anchor="_Toc57490107" w:history="1">
+          <w:hyperlink w:anchor="_Toc57708380" w:history="1">
             <w:r>
               <w:rPr>
                 <w:rStyle w:val="Hyperlink"/>
@@ -691,7 +688,7 @@
                 <w:noProof/>
                 <w:webHidden/>
               </w:rPr>
-              <w:instrText xml:space="preserve"> PAGEREF _Toc57490107 \h </w:instrText>
+              <w:instrText xml:space="preserve"> PAGEREF _Toc57708380 \h </w:instrText>
             </w:r>
             <w:r>
               <w:rPr>
@@ -733,7 +730,7 @@
               <w:noProof/>
             </w:rPr>
           </w:pPr>
-          <w:hyperlink w:anchor="_Toc57490108" w:history="1">
+          <w:hyperlink w:anchor="_Toc57708381" w:history="1">
             <w:r>
               <w:rPr>
                 <w:rStyle w:val="Hyperlink"/>
@@ -760,7 +757,7 @@
                 <w:noProof/>
                 <w:webHidden/>
               </w:rPr>
-              <w:instrText xml:space="preserve"> PAGEREF _Toc57490108 \h </w:instrText>
+              <w:instrText xml:space="preserve"> PAGEREF _Toc57708381 \h </w:instrText>
             </w:r>
             <w:r>
               <w:rPr>
@@ -802,7 +799,7 @@
               <w:noProof/>
             </w:rPr>
           </w:pPr>
-          <w:hyperlink w:anchor="_Toc57490109" w:history="1">
+          <w:hyperlink w:anchor="_Toc57708382" w:history="1">
             <w:r>
               <w:rPr>
                 <w:rStyle w:val="Hyperlink"/>
@@ -829,7 +826,7 @@
                 <w:noProof/>
                 <w:webHidden/>
               </w:rPr>
-              <w:instrText xml:space="preserve"> PAGEREF _Toc57490109 \h </w:instrText>
+              <w:instrText xml:space="preserve"> PAGEREF _Toc57708382 \h </w:instrText>
             </w:r>
             <w:r>
               <w:rPr>
@@ -861,6 +858,75 @@
           </w:hyperlink>
         </w:p>
         <w:p>
+          <w:pPr>
+            <w:pStyle w:val="TOC1"/>
+            <w:tabs>
+              <w:tab w:val="right" w:leader="dot" w:pos="10212"/>
+            </w:tabs>
+            <w:rPr>
+              <w:rFonts w:eastAsiaTheme="minorEastAsia"/>
+              <w:noProof/>
+            </w:rPr>
+          </w:pPr>
+          <w:hyperlink w:anchor="_Toc57708383" w:history="1">
+            <w:r>
+              <w:rPr>
+                <w:rStyle w:val="Hyperlink"/>
+                <w:noProof/>
+              </w:rPr>
+              <w:t>Najcesce komande u Angularu2+</w:t>
+            </w:r>
+            <w:r>
+              <w:rPr>
+                <w:noProof/>
+                <w:webHidden/>
+              </w:rPr>
+              <w:tab/>
+            </w:r>
+            <w:r>
+              <w:rPr>
+                <w:noProof/>
+                <w:webHidden/>
+              </w:rPr>
+              <w:fldChar w:fldCharType="begin"/>
+            </w:r>
+            <w:r>
+              <w:rPr>
+                <w:noProof/>
+                <w:webHidden/>
+              </w:rPr>
+              <w:instrText xml:space="preserve"> PAGEREF _Toc57708383 \h </w:instrText>
+            </w:r>
+            <w:r>
+              <w:rPr>
+                <w:noProof/>
+                <w:webHidden/>
+              </w:rPr>
+            </w:r>
+            <w:r>
+              <w:rPr>
+                <w:noProof/>
+                <w:webHidden/>
+              </w:rPr>
+              <w:fldChar w:fldCharType="separate"/>
+            </w:r>
+            <w:r>
+              <w:rPr>
+                <w:noProof/>
+                <w:webHidden/>
+              </w:rPr>
+              <w:t>6</w:t>
+            </w:r>
+            <w:r>
+              <w:rPr>
+                <w:noProof/>
+                <w:webHidden/>
+              </w:rPr>
+              <w:fldChar w:fldCharType="end"/>
+            </w:r>
+          </w:hyperlink>
+        </w:p>
+        <w:p>
           <w:r>
             <w:fldChar w:fldCharType="end"/>
           </w:r>
@@ -889,7 +955,7 @@
       <w:pPr>
         <w:pStyle w:val="Heading1"/>
       </w:pPr>
-      <w:bookmarkStart w:id="0" w:name="_Toc57490105"/>
+      <w:bookmarkStart w:id="0" w:name="_Toc57708378"/>
       <w:proofErr w:type="spellStart"/>
       <w:r>
         <w:lastRenderedPageBreak/>
@@ -1486,18 +1552,86 @@
       </w:pPr>
       <w:proofErr w:type="spellStart"/>
       <w:r>
-        <w:t>F</w:t>
-      </w:r>
-      <w:r>
-        <w:t>dasdf</w:t>
-      </w:r>
-      <w:proofErr w:type="spellEnd"/>
+        <w:t>Podesavanje</w:t>
+      </w:r>
+      <w:proofErr w:type="spellEnd"/>
+      <w:r>
+        <w:t xml:space="preserve"> CORS – a</w:t>
+      </w:r>
+    </w:p>
+    <w:p>
+      <w:pPr>
+        <w:pStyle w:val="ListParagraph"/>
+        <w:ind w:left="360" w:firstLine="360"/>
+        <w:rPr>
+          <w:b/>
+        </w:rPr>
+      </w:pPr>
+      <w:proofErr w:type="gramStart"/>
+      <w:r>
+        <w:rPr>
+          <w:b/>
+        </w:rPr>
+        <w:t>pip</w:t>
+      </w:r>
+      <w:proofErr w:type="gramEnd"/>
+      <w:r>
+        <w:rPr>
+          <w:b/>
+        </w:rPr>
+        <w:t xml:space="preserve"> install </w:t>
+      </w:r>
+      <w:proofErr w:type="spellStart"/>
+      <w:r>
+        <w:rPr>
+          <w:b/>
+        </w:rPr>
+        <w:t>django</w:t>
+      </w:r>
+      <w:proofErr w:type="spellEnd"/>
+      <w:r>
+        <w:rPr>
+          <w:b/>
+        </w:rPr>
+        <w:t>-</w:t>
+      </w:r>
+      <w:proofErr w:type="spellStart"/>
+      <w:r>
+        <w:rPr>
+          <w:b/>
+        </w:rPr>
+        <w:t>cors</w:t>
+      </w:r>
+      <w:proofErr w:type="spellEnd"/>
+      <w:r>
+        <w:rPr>
+          <w:b/>
+        </w:rPr>
+        <w:t>-headers</w:t>
+      </w:r>
+    </w:p>
+    <w:p>
+      <w:pPr>
+        <w:pStyle w:val="ListParagraph"/>
+        <w:numPr>
+          <w:ilvl w:val="0"/>
+          <w:numId w:val="1"/>
+        </w:numPr>
+      </w:pPr>
+      <w:proofErr w:type="spellStart"/>
+      <w:r>
+        <w:t>dfasdfa</w:t>
+      </w:r>
+      <w:proofErr w:type="spellEnd"/>
+      <w:r>
+        <w:t xml:space="preserve"> </w:t>
+      </w:r>
     </w:p>
     <w:p>
       <w:pPr>
         <w:pStyle w:val="Heading1"/>
       </w:pPr>
-      <w:bookmarkStart w:id="1" w:name="_Toc57490106"/>
+      <w:bookmarkStart w:id="1" w:name="_Toc57708379"/>
       <w:proofErr w:type="spellStart"/>
       <w:r>
         <w:t>Podesavanje</w:t>
@@ -2761,7 +2895,7 @@
       <w:pPr>
         <w:pStyle w:val="Heading1"/>
       </w:pPr>
-      <w:bookmarkStart w:id="2" w:name="_Toc57490107"/>
+      <w:bookmarkStart w:id="2" w:name="_Toc57708380"/>
       <w:proofErr w:type="spellStart"/>
       <w:r>
         <w:t>Podasavanje</w:t>
@@ -2848,7 +2982,7 @@
       <w:pPr>
         <w:pStyle w:val="Heading1"/>
       </w:pPr>
-      <w:bookmarkStart w:id="3" w:name="_Toc57490108"/>
+      <w:bookmarkStart w:id="3" w:name="_Toc57708381"/>
       <w:proofErr w:type="spellStart"/>
       <w:r>
         <w:t>Formiranje</w:t>
@@ -6209,14 +6343,14 @@
       <w:pPr>
         <w:pStyle w:val="Heading1"/>
       </w:pPr>
-      <w:bookmarkStart w:id="4" w:name="_Toc57490109"/>
+      <w:bookmarkStart w:id="4" w:name="_Toc57708382"/>
       <w:proofErr w:type="spellStart"/>
       <w:r>
         <w:t>Podesavanje</w:t>
       </w:r>
       <w:proofErr w:type="spellEnd"/>
       <w:r>
-        <w:t xml:space="preserve"> frontend-a:</w:t>
+        <w:t xml:space="preserve"> frontend-a</w:t>
       </w:r>
       <w:bookmarkEnd w:id="4"/>
     </w:p>
@@ -6602,15 +6736,330 @@
       </w:pPr>
       <w:proofErr w:type="spellStart"/>
       <w:r>
-        <w:t>dafdasd</w:t>
-      </w:r>
-      <w:proofErr w:type="spellEnd"/>
-    </w:p>
-    <w:p>
+        <w:t>Dodaj</w:t>
+      </w:r>
+      <w:proofErr w:type="spellEnd"/>
+      <w:r>
+        <w:t xml:space="preserve"> u folder frontend </w:t>
+      </w:r>
+      <w:proofErr w:type="spellStart"/>
+      <w:r>
+        <w:t>fajl</w:t>
+      </w:r>
+      <w:proofErr w:type="spellEnd"/>
+      <w:r>
+        <w:t xml:space="preserve"> </w:t>
+      </w:r>
+      <w:proofErr w:type="spellStart"/>
+      <w:r>
+        <w:rPr>
+          <w:b/>
+        </w:rPr>
+        <w:t>proxy.conf.json</w:t>
+      </w:r>
+      <w:proofErr w:type="spellEnd"/>
+      <w:r>
+        <w:rPr>
+          <w:b/>
+        </w:rPr>
+        <w:t xml:space="preserve"> </w:t>
+      </w:r>
+      <w:proofErr w:type="spellStart"/>
+      <w:r>
+        <w:t>koji</w:t>
+      </w:r>
+      <w:proofErr w:type="spellEnd"/>
+      <w:r>
+        <w:t xml:space="preserve"> </w:t>
+      </w:r>
+      <w:proofErr w:type="spellStart"/>
+      <w:r>
+        <w:t>sluzi</w:t>
+      </w:r>
+      <w:proofErr w:type="spellEnd"/>
+      <w:r>
+        <w:t xml:space="preserve"> </w:t>
+      </w:r>
+      <w:proofErr w:type="spellStart"/>
+      <w:r>
+        <w:t>za</w:t>
+      </w:r>
+      <w:proofErr w:type="spellEnd"/>
+      <w:r>
+        <w:t xml:space="preserve"> </w:t>
+      </w:r>
+      <w:proofErr w:type="spellStart"/>
+      <w:r>
+        <w:t>povezivanje</w:t>
+      </w:r>
+      <w:proofErr w:type="spellEnd"/>
+      <w:r>
+        <w:t xml:space="preserve"> frontend - a </w:t>
+      </w:r>
       <w:proofErr w:type="spellStart"/>
       <w:proofErr w:type="gramStart"/>
       <w:r>
-        <w:t>da</w:t>
+        <w:t>sa</w:t>
+      </w:r>
+      <w:proofErr w:type="spellEnd"/>
+      <w:proofErr w:type="gramEnd"/>
+      <w:r>
+        <w:t xml:space="preserve"> backend – </w:t>
+      </w:r>
+      <w:proofErr w:type="spellStart"/>
+      <w:r>
+        <w:t>om</w:t>
+      </w:r>
+      <w:proofErr w:type="spellEnd"/>
+      <w:r>
+        <w:t>.</w:t>
+      </w:r>
+    </w:p>
+    <w:p>
+      <w:pPr>
+        <w:pStyle w:val="ListParagraph"/>
+        <w:numPr>
+          <w:ilvl w:val="0"/>
+          <w:numId w:val="5"/>
+        </w:numPr>
+      </w:pPr>
+      <w:proofErr w:type="spellStart"/>
+      <w:r>
+        <w:t>Generisanje</w:t>
+      </w:r>
+      <w:proofErr w:type="spellEnd"/>
+      <w:r>
+        <w:t xml:space="preserve"> core </w:t>
+      </w:r>
+      <w:proofErr w:type="spellStart"/>
+      <w:r>
+        <w:t>modula</w:t>
+      </w:r>
+      <w:proofErr w:type="spellEnd"/>
+    </w:p>
+    <w:p>
+      <w:pPr>
+        <w:pStyle w:val="ListParagraph"/>
+        <w:rPr>
+          <w:b/>
+        </w:rPr>
+      </w:pPr>
+      <w:proofErr w:type="spellStart"/>
+      <w:proofErr w:type="gramStart"/>
+      <w:r>
+        <w:rPr>
+          <w:b/>
+        </w:rPr>
+        <w:t>ng</w:t>
+      </w:r>
+      <w:proofErr w:type="spellEnd"/>
+      <w:proofErr w:type="gramEnd"/>
+      <w:r>
+        <w:rPr>
+          <w:b/>
+        </w:rPr>
+        <w:t xml:space="preserve"> generate module core</w:t>
+      </w:r>
+    </w:p>
+    <w:p>
+      <w:pPr>
+        <w:pStyle w:val="ListParagraph"/>
+        <w:numPr>
+          <w:ilvl w:val="0"/>
+          <w:numId w:val="5"/>
+        </w:numPr>
+      </w:pPr>
+      <w:proofErr w:type="spellStart"/>
+      <w:r>
+        <w:t>Generisanje</w:t>
+      </w:r>
+      <w:proofErr w:type="spellEnd"/>
+      <w:r>
+        <w:t xml:space="preserve"> shared </w:t>
+      </w:r>
+      <w:proofErr w:type="spellStart"/>
+      <w:r>
+        <w:t>modula</w:t>
+      </w:r>
+      <w:proofErr w:type="spellEnd"/>
+    </w:p>
+    <w:p>
+      <w:pPr>
+        <w:pStyle w:val="ListParagraph"/>
+        <w:rPr>
+          <w:b/>
+        </w:rPr>
+      </w:pPr>
+      <w:proofErr w:type="spellStart"/>
+      <w:proofErr w:type="gramStart"/>
+      <w:r>
+        <w:rPr>
+          <w:b/>
+        </w:rPr>
+        <w:t>ng</w:t>
+      </w:r>
+      <w:proofErr w:type="spellEnd"/>
+      <w:proofErr w:type="gramEnd"/>
+      <w:r>
+        <w:rPr>
+          <w:b/>
+        </w:rPr>
+        <w:t xml:space="preserve"> generate module shared</w:t>
+      </w:r>
+    </w:p>
+    <w:p>
+      <w:pPr>
+        <w:pStyle w:val="ListParagraph"/>
+        <w:numPr>
+          <w:ilvl w:val="0"/>
+          <w:numId w:val="5"/>
+        </w:numPr>
+      </w:pPr>
+      <w:proofErr w:type="spellStart"/>
+      <w:r>
+        <w:t>Generisanje</w:t>
+      </w:r>
+      <w:proofErr w:type="spellEnd"/>
+      <w:r>
+        <w:t xml:space="preserve"> </w:t>
+      </w:r>
+      <w:r>
+        <w:t>authentication</w:t>
+      </w:r>
+      <w:r>
+        <w:t xml:space="preserve"> </w:t>
+      </w:r>
+      <w:proofErr w:type="spellStart"/>
+      <w:r>
+        <w:t>modula</w:t>
+      </w:r>
+      <w:proofErr w:type="spellEnd"/>
+      <w:r>
+        <w:t xml:space="preserve"> </w:t>
+      </w:r>
+    </w:p>
+    <w:p>
+      <w:pPr>
+        <w:pStyle w:val="ListParagraph"/>
+        <w:rPr>
+          <w:b/>
+        </w:rPr>
+      </w:pPr>
+      <w:proofErr w:type="spellStart"/>
+      <w:proofErr w:type="gramStart"/>
+      <w:r>
+        <w:rPr>
+          <w:b/>
+        </w:rPr>
+        <w:t>ng</w:t>
+      </w:r>
+      <w:proofErr w:type="spellEnd"/>
+      <w:proofErr w:type="gramEnd"/>
+      <w:r>
+        <w:rPr>
+          <w:b/>
+        </w:rPr>
+        <w:t xml:space="preserve"> generate module </w:t>
+      </w:r>
+      <w:r>
+        <w:rPr>
+          <w:b/>
+        </w:rPr>
+        <w:t>authentication</w:t>
+      </w:r>
+    </w:p>
+    <w:p>
+      <w:pPr>
+        <w:pStyle w:val="ListParagraph"/>
+        <w:numPr>
+          <w:ilvl w:val="0"/>
+          <w:numId w:val="5"/>
+        </w:numPr>
+      </w:pPr>
+      <w:r>
+        <w:lastRenderedPageBreak/>
+        <w:t xml:space="preserve">Login </w:t>
+      </w:r>
+      <w:proofErr w:type="spellStart"/>
+      <w:r>
+        <w:t>komponenta</w:t>
+      </w:r>
+      <w:proofErr w:type="spellEnd"/>
+      <w:r>
+        <w:t xml:space="preserve"> u authentication </w:t>
+      </w:r>
+      <w:proofErr w:type="spellStart"/>
+      <w:r>
+        <w:t>modulu</w:t>
+      </w:r>
+      <w:proofErr w:type="spellEnd"/>
+    </w:p>
+    <w:p>
+      <w:pPr>
+        <w:pStyle w:val="ListParagraph"/>
+        <w:rPr>
+          <w:b/>
+        </w:rPr>
+      </w:pPr>
+      <w:proofErr w:type="spellStart"/>
+      <w:proofErr w:type="gramStart"/>
+      <w:r>
+        <w:rPr>
+          <w:b/>
+        </w:rPr>
+        <w:t>ng</w:t>
+      </w:r>
+      <w:proofErr w:type="spellEnd"/>
+      <w:proofErr w:type="gramEnd"/>
+      <w:r>
+        <w:rPr>
+          <w:b/>
+        </w:rPr>
+        <w:t xml:space="preserve"> g component authentication/login</w:t>
+      </w:r>
+    </w:p>
+    <w:p>
+      <w:pPr>
+        <w:pStyle w:val="ListParagraph"/>
+        <w:numPr>
+          <w:ilvl w:val="0"/>
+          <w:numId w:val="5"/>
+        </w:numPr>
+      </w:pPr>
+      <w:proofErr w:type="spellStart"/>
+      <w:r>
+        <w:t>dfasdf</w:t>
+      </w:r>
+      <w:proofErr w:type="spellEnd"/>
+    </w:p>
+    <w:p>
+      <w:pPr>
+        <w:pStyle w:val="Heading1"/>
+      </w:pPr>
+      <w:bookmarkStart w:id="5" w:name="_Toc57708383"/>
+      <w:proofErr w:type="spellStart"/>
+      <w:r>
+        <w:t>Najcesce</w:t>
+      </w:r>
+      <w:proofErr w:type="spellEnd"/>
+      <w:r>
+        <w:t xml:space="preserve"> </w:t>
+      </w:r>
+      <w:proofErr w:type="spellStart"/>
+      <w:r>
+        <w:t>komande</w:t>
+      </w:r>
+      <w:proofErr w:type="spellEnd"/>
+      <w:r>
+        <w:t xml:space="preserve"> u Angularu2+</w:t>
+      </w:r>
+      <w:bookmarkEnd w:id="5"/>
+    </w:p>
+    <w:p>
+      <w:proofErr w:type="spellStart"/>
+      <w:proofErr w:type="gramStart"/>
+      <w:r>
+        <w:t>dfasdaf</w:t>
       </w:r>
       <w:proofErr w:type="spellEnd"/>
       <w:proofErr w:type="gramEnd"/>
@@ -7566,36 +8015,6 @@
         </w:p>
       </w:docPartBody>
     </w:docPart>
-    <w:docPart>
-      <w:docPartPr>
-        <w:name w:val="35B36A89E5B448EEB08B96C76E6CA0AC"/>
-        <w:category>
-          <w:name w:val="General"/>
-          <w:gallery w:val="placeholder"/>
-        </w:category>
-        <w:types>
-          <w:type w:val="bbPlcHdr"/>
-        </w:types>
-        <w:behaviors>
-          <w:behavior w:val="content"/>
-        </w:behaviors>
-        <w:guid w:val="{7630AAA4-5C11-4CA2-8975-ACB52B2AEE19}"/>
-      </w:docPartPr>
-      <w:docPartBody>
-        <w:p>
-          <w:pPr>
-            <w:pStyle w:val="35B36A89E5B448EEB08B96C76E6CA0AC"/>
-          </w:pPr>
-          <w:r>
-            <w:rPr>
-              <w:b/>
-              <w:bCs/>
-            </w:rPr>
-            <w:t>[Type the author name]</w:t>
-          </w:r>
-        </w:p>
-      </w:docPartBody>
-    </w:docPart>
   </w:docParts>
 </w:glossaryDocument>
 </file>
@@ -7645,6 +8064,7 @@
     <w:rsidRoot w:val="00F93339"/>
     <w:rsid w:val="004A59E0"/>
     <w:rsid w:val="00B5359A"/>
+    <w:rsid w:val="00B7316C"/>
     <w:rsid w:val="00F93339"/>
   </w:rsids>
   <m:mathPr>
@@ -8196,7 +8616,7 @@
 </file>
 
 <file path=customXml/itemProps2.xml><?xml version="1.0" encoding="utf-8"?>
-<ds:datastoreItem xmlns:ds="http://schemas.openxmlformats.org/officeDocument/2006/customXml" ds:itemID="{1F7EC0B0-C3E6-474D-B229-21FF18DC432D}">
+<ds:datastoreItem xmlns:ds="http://schemas.openxmlformats.org/officeDocument/2006/customXml" ds:itemID="{232AF089-06D0-4900-85BB-8A9E6802EAD0}">
   <ds:schemaRefs>
     <ds:schemaRef ds:uri="http://schemas.openxmlformats.org/officeDocument/2006/bibliography"/>
   </ds:schemaRefs>

</xml_diff>

<commit_message>
role based access control and multiple user types
</commit_message>
<xml_diff>
--- a/documentation/5-instructions/uputstvo za DJANGULAR.docx
+++ b/documentation/5-instructions/uputstvo za DJANGULAR.docx
@@ -187,9 +187,6 @@
                 </w:rPr>
                 <w:alias w:val="Subtitle"/>
                 <w:id w:val="15524255"/>
-                <w:placeholder>
-                  <w:docPart w:val="5AB4D42BFBE142DE9C6D2BD234A3D260"/>
-                </w:placeholder>
                 <w:dataBinding w:prefixMappings="xmlns:ns0='http://schemas.openxmlformats.org/package/2006/metadata/core-properties' xmlns:ns1='http://purl.org/dc/elements/1.1/'" w:xpath="/ns0:coreProperties[1]/ns1:subject[1]" w:storeItemID="{6C3C8BC8-F283-45AE-878A-BAB7291924A1}"/>
                 <w:text/>
               </w:sdtPr>
@@ -520,7 +517,7 @@
           <w:r>
             <w:fldChar w:fldCharType="separate"/>
           </w:r>
-          <w:hyperlink w:anchor="_Toc57708378" w:history="1">
+          <w:hyperlink w:anchor="_Toc58335657" w:history="1">
             <w:r>
               <w:rPr>
                 <w:rStyle w:val="Hyperlink"/>
@@ -547,7 +544,7 @@
                 <w:noProof/>
                 <w:webHidden/>
               </w:rPr>
-              <w:instrText xml:space="preserve"> PAGEREF _Toc57708378 \h </w:instrText>
+              <w:instrText xml:space="preserve"> PAGEREF _Toc58335657 \h </w:instrText>
             </w:r>
             <w:r>
               <w:rPr>
@@ -589,7 +586,7 @@
               <w:noProof/>
             </w:rPr>
           </w:pPr>
-          <w:hyperlink w:anchor="_Toc57708379" w:history="1">
+          <w:hyperlink w:anchor="_Toc58335658" w:history="1">
             <w:r>
               <w:rPr>
                 <w:rStyle w:val="Hyperlink"/>
@@ -616,7 +613,7 @@
                 <w:noProof/>
                 <w:webHidden/>
               </w:rPr>
-              <w:instrText xml:space="preserve"> PAGEREF _Toc57708379 \h </w:instrText>
+              <w:instrText xml:space="preserve"> PAGEREF _Toc58335658 \h </w:instrText>
             </w:r>
             <w:r>
               <w:rPr>
@@ -658,7 +655,7 @@
               <w:noProof/>
             </w:rPr>
           </w:pPr>
-          <w:hyperlink w:anchor="_Toc57708380" w:history="1">
+          <w:hyperlink w:anchor="_Toc58335659" w:history="1">
             <w:r>
               <w:rPr>
                 <w:rStyle w:val="Hyperlink"/>
@@ -685,7 +682,7 @@
                 <w:noProof/>
                 <w:webHidden/>
               </w:rPr>
-              <w:instrText xml:space="preserve"> PAGEREF _Toc57708380 \h </w:instrText>
+              <w:instrText xml:space="preserve"> PAGEREF _Toc58335659 \h </w:instrText>
             </w:r>
             <w:r>
               <w:rPr>
@@ -727,7 +724,7 @@
               <w:noProof/>
             </w:rPr>
           </w:pPr>
-          <w:hyperlink w:anchor="_Toc57708381" w:history="1">
+          <w:hyperlink w:anchor="_Toc58335660" w:history="1">
             <w:r>
               <w:rPr>
                 <w:rStyle w:val="Hyperlink"/>
@@ -754,7 +751,7 @@
                 <w:noProof/>
                 <w:webHidden/>
               </w:rPr>
-              <w:instrText xml:space="preserve"> PAGEREF _Toc57708381 \h </w:instrText>
+              <w:instrText xml:space="preserve"> PAGEREF _Toc58335660 \h </w:instrText>
             </w:r>
             <w:r>
               <w:rPr>
@@ -796,13 +793,13 @@
               <w:noProof/>
             </w:rPr>
           </w:pPr>
-          <w:hyperlink w:anchor="_Toc57708382" w:history="1">
+          <w:hyperlink w:anchor="_Toc58335661" w:history="1">
             <w:r>
               <w:rPr>
                 <w:rStyle w:val="Hyperlink"/>
                 <w:noProof/>
               </w:rPr>
-              <w:t>Podesavanje frontend-a:</w:t>
+              <w:t>Podesavanje frontend-a</w:t>
             </w:r>
             <w:r>
               <w:rPr>
@@ -823,7 +820,7 @@
                 <w:noProof/>
                 <w:webHidden/>
               </w:rPr>
-              <w:instrText xml:space="preserve"> PAGEREF _Toc57708382 \h </w:instrText>
+              <w:instrText xml:space="preserve"> PAGEREF _Toc58335661 \h </w:instrText>
             </w:r>
             <w:r>
               <w:rPr>
@@ -865,7 +862,7 @@
               <w:noProof/>
             </w:rPr>
           </w:pPr>
-          <w:hyperlink w:anchor="_Toc57708383" w:history="1">
+          <w:hyperlink w:anchor="_Toc58335662" w:history="1">
             <w:r>
               <w:rPr>
                 <w:rStyle w:val="Hyperlink"/>
@@ -892,7 +889,145 @@
                 <w:noProof/>
                 <w:webHidden/>
               </w:rPr>
-              <w:instrText xml:space="preserve"> PAGEREF _Toc57708383 \h </w:instrText>
+              <w:instrText xml:space="preserve"> PAGEREF _Toc58335662 \h </w:instrText>
+            </w:r>
+            <w:r>
+              <w:rPr>
+                <w:noProof/>
+                <w:webHidden/>
+              </w:rPr>
+            </w:r>
+            <w:r>
+              <w:rPr>
+                <w:noProof/>
+                <w:webHidden/>
+              </w:rPr>
+              <w:fldChar w:fldCharType="separate"/>
+            </w:r>
+            <w:r>
+              <w:rPr>
+                <w:noProof/>
+                <w:webHidden/>
+              </w:rPr>
+              <w:t>6</w:t>
+            </w:r>
+            <w:r>
+              <w:rPr>
+                <w:noProof/>
+                <w:webHidden/>
+              </w:rPr>
+              <w:fldChar w:fldCharType="end"/>
+            </w:r>
+          </w:hyperlink>
+        </w:p>
+        <w:p>
+          <w:pPr>
+            <w:pStyle w:val="TOC1"/>
+            <w:tabs>
+              <w:tab w:val="right" w:leader="dot" w:pos="10212"/>
+            </w:tabs>
+            <w:rPr>
+              <w:rFonts w:eastAsiaTheme="minorEastAsia"/>
+              <w:noProof/>
+            </w:rPr>
+          </w:pPr>
+          <w:hyperlink w:anchor="_Toc58335663" w:history="1">
+            <w:r>
+              <w:rPr>
+                <w:rStyle w:val="Hyperlink"/>
+                <w:noProof/>
+              </w:rPr>
+              <w:t>Kreiranje custom User modela (override Default Django User modela)</w:t>
+            </w:r>
+            <w:r>
+              <w:rPr>
+                <w:noProof/>
+                <w:webHidden/>
+              </w:rPr>
+              <w:tab/>
+            </w:r>
+            <w:r>
+              <w:rPr>
+                <w:noProof/>
+                <w:webHidden/>
+              </w:rPr>
+              <w:fldChar w:fldCharType="begin"/>
+            </w:r>
+            <w:r>
+              <w:rPr>
+                <w:noProof/>
+                <w:webHidden/>
+              </w:rPr>
+              <w:instrText xml:space="preserve"> PAGEREF _Toc58335663 \h </w:instrText>
+            </w:r>
+            <w:r>
+              <w:rPr>
+                <w:noProof/>
+                <w:webHidden/>
+              </w:rPr>
+            </w:r>
+            <w:r>
+              <w:rPr>
+                <w:noProof/>
+                <w:webHidden/>
+              </w:rPr>
+              <w:fldChar w:fldCharType="separate"/>
+            </w:r>
+            <w:r>
+              <w:rPr>
+                <w:noProof/>
+                <w:webHidden/>
+              </w:rPr>
+              <w:t>6</w:t>
+            </w:r>
+            <w:r>
+              <w:rPr>
+                <w:noProof/>
+                <w:webHidden/>
+              </w:rPr>
+              <w:fldChar w:fldCharType="end"/>
+            </w:r>
+          </w:hyperlink>
+        </w:p>
+        <w:p>
+          <w:pPr>
+            <w:pStyle w:val="TOC1"/>
+            <w:tabs>
+              <w:tab w:val="right" w:leader="dot" w:pos="10212"/>
+            </w:tabs>
+            <w:rPr>
+              <w:rFonts w:eastAsiaTheme="minorEastAsia"/>
+              <w:noProof/>
+            </w:rPr>
+          </w:pPr>
+          <w:hyperlink w:anchor="_Toc58335664" w:history="1">
+            <w:r>
+              <w:rPr>
+                <w:rStyle w:val="Hyperlink"/>
+                <w:noProof/>
+              </w:rPr>
+              <w:t>Kreiranje custom superusera</w:t>
+            </w:r>
+            <w:r>
+              <w:rPr>
+                <w:noProof/>
+                <w:webHidden/>
+              </w:rPr>
+              <w:tab/>
+            </w:r>
+            <w:r>
+              <w:rPr>
+                <w:noProof/>
+                <w:webHidden/>
+              </w:rPr>
+              <w:fldChar w:fldCharType="begin"/>
+            </w:r>
+            <w:r>
+              <w:rPr>
+                <w:noProof/>
+                <w:webHidden/>
+              </w:rPr>
+              <w:instrText xml:space="preserve"> PAGEREF _Toc58335664 \h </w:instrText>
             </w:r>
             <w:r>
               <w:rPr>
@@ -952,7 +1087,7 @@
       <w:pPr>
         <w:pStyle w:val="Heading1"/>
       </w:pPr>
-      <w:bookmarkStart w:id="0" w:name="_Toc57708378"/>
+      <w:bookmarkStart w:id="0" w:name="_Toc58335657"/>
       <w:proofErr w:type="spellStart"/>
       <w:r>
         <w:lastRenderedPageBreak/>
@@ -1639,7 +1774,7 @@
       <w:pPr>
         <w:pStyle w:val="Heading1"/>
       </w:pPr>
-      <w:bookmarkStart w:id="1" w:name="_Toc57708379"/>
+      <w:bookmarkStart w:id="1" w:name="_Toc58335658"/>
       <w:proofErr w:type="spellStart"/>
       <w:r>
         <w:t>Podesavanje</w:t>
@@ -2903,7 +3038,7 @@
       <w:pPr>
         <w:pStyle w:val="Heading1"/>
       </w:pPr>
-      <w:bookmarkStart w:id="2" w:name="_Toc57708380"/>
+      <w:bookmarkStart w:id="2" w:name="_Toc58335659"/>
       <w:proofErr w:type="spellStart"/>
       <w:r>
         <w:t>Podasavanje</w:t>
@@ -3001,7 +3136,7 @@
       <w:pPr>
         <w:pStyle w:val="Heading1"/>
       </w:pPr>
-      <w:bookmarkStart w:id="3" w:name="_Toc57708381"/>
+      <w:bookmarkStart w:id="3" w:name="_Toc58335660"/>
       <w:proofErr w:type="spellStart"/>
       <w:r>
         <w:t>Formiranje</w:t>
@@ -6362,7 +6497,7 @@
       <w:pPr>
         <w:pStyle w:val="Heading1"/>
       </w:pPr>
-      <w:bookmarkStart w:id="4" w:name="_Toc57708382"/>
+      <w:bookmarkStart w:id="4" w:name="_Toc58335661"/>
       <w:proofErr w:type="spellStart"/>
       <w:r>
         <w:t>Podesavanje</w:t>
@@ -7055,7 +7190,7 @@
       <w:pPr>
         <w:pStyle w:val="Heading1"/>
       </w:pPr>
-      <w:bookmarkStart w:id="5" w:name="_Toc57708383"/>
+      <w:bookmarkStart w:id="5" w:name="_Toc58335662"/>
       <w:proofErr w:type="spellStart"/>
       <w:r>
         <w:t>Najcesce</w:t>
@@ -7076,9 +7211,797 @@
     </w:p>
     <w:p>
       <w:proofErr w:type="spellStart"/>
+      <w:r>
+        <w:t>D</w:t>
+      </w:r>
+      <w:r>
+        <w:t>fasdaf</w:t>
+      </w:r>
+      <w:proofErr w:type="spellEnd"/>
+    </w:p>
+    <w:p>
+      <w:pPr>
+        <w:pStyle w:val="Heading1"/>
+      </w:pPr>
+      <w:bookmarkStart w:id="6" w:name="_Toc58335663"/>
+      <w:proofErr w:type="spellStart"/>
+      <w:r>
+        <w:t>Kreiranje</w:t>
+      </w:r>
+      <w:proofErr w:type="spellEnd"/>
+      <w:r>
+        <w:t xml:space="preserve"> custom User </w:t>
+      </w:r>
+      <w:proofErr w:type="spellStart"/>
+      <w:r>
+        <w:t>modela</w:t>
+      </w:r>
+      <w:proofErr w:type="spellEnd"/>
+      <w:r>
+        <w:t xml:space="preserve"> (override Default </w:t>
+      </w:r>
+      <w:proofErr w:type="spellStart"/>
+      <w:r>
+        <w:t>Django</w:t>
+      </w:r>
+      <w:proofErr w:type="spellEnd"/>
+      <w:r>
+        <w:t xml:space="preserve"> User </w:t>
+      </w:r>
+      <w:proofErr w:type="spellStart"/>
+      <w:r>
+        <w:t>modela</w:t>
+      </w:r>
+      <w:proofErr w:type="spellEnd"/>
+      <w:r>
+        <w:t>)</w:t>
+      </w:r>
+      <w:bookmarkEnd w:id="6"/>
+    </w:p>
+    <w:p>
+      <w:proofErr w:type="spellStart"/>
+      <w:r>
+        <w:t>Postupak</w:t>
+      </w:r>
+      <w:proofErr w:type="spellEnd"/>
+      <w:r>
+        <w:t xml:space="preserve"> </w:t>
+      </w:r>
+      <w:proofErr w:type="spellStart"/>
+      <w:r>
+        <w:t>kako</w:t>
+      </w:r>
+      <w:proofErr w:type="spellEnd"/>
+      <w:r>
+        <w:t xml:space="preserve"> </w:t>
+      </w:r>
+      <w:proofErr w:type="spellStart"/>
+      <w:r>
+        <w:t>su</w:t>
+      </w:r>
+      <w:proofErr w:type="spellEnd"/>
+      <w:r>
+        <w:t xml:space="preserve"> se </w:t>
+      </w:r>
+      <w:proofErr w:type="spellStart"/>
+      <w:r>
+        <w:t>menjali</w:t>
+      </w:r>
+      <w:proofErr w:type="spellEnd"/>
+      <w:r>
+        <w:t xml:space="preserve"> </w:t>
+      </w:r>
+      <w:proofErr w:type="spellStart"/>
+      <w:r>
+        <w:t>dokumenti</w:t>
+      </w:r>
+      <w:proofErr w:type="spellEnd"/>
+      <w:r>
+        <w:t>:</w:t>
+      </w:r>
+    </w:p>
+    <w:p>
+      <w:pPr>
+        <w:pStyle w:val="ListParagraph"/>
+        <w:numPr>
+          <w:ilvl w:val="0"/>
+          <w:numId w:val="7"/>
+        </w:numPr>
+      </w:pPr>
+      <w:r>
+        <w:t xml:space="preserve">settings.py u </w:t>
+      </w:r>
+      <w:proofErr w:type="spellStart"/>
+      <w:r>
+        <w:t>projektnom</w:t>
+      </w:r>
+      <w:proofErr w:type="spellEnd"/>
+      <w:r>
+        <w:t xml:space="preserve"> </w:t>
+      </w:r>
+      <w:proofErr w:type="spellStart"/>
+      <w:r>
+        <w:t>folderu</w:t>
+      </w:r>
+      <w:proofErr w:type="spellEnd"/>
+    </w:p>
+    <w:p>
+      <w:pPr>
+        <w:pStyle w:val="ListParagraph"/>
+        <w:numPr>
+          <w:ilvl w:val="0"/>
+          <w:numId w:val="7"/>
+        </w:numPr>
+      </w:pPr>
+      <w:r>
+        <w:t xml:space="preserve">models.py u app </w:t>
+      </w:r>
+      <w:proofErr w:type="spellStart"/>
+      <w:r>
+        <w:t>folderu</w:t>
+      </w:r>
+      <w:proofErr w:type="spellEnd"/>
+    </w:p>
+    <w:p>
+      <w:pPr>
+        <w:pStyle w:val="ListParagraph"/>
+        <w:numPr>
+          <w:ilvl w:val="0"/>
+          <w:numId w:val="7"/>
+        </w:numPr>
+      </w:pPr>
+      <w:r>
+        <w:t xml:space="preserve">serializers.py u app </w:t>
+      </w:r>
+      <w:proofErr w:type="spellStart"/>
+      <w:r>
+        <w:t>fold</w:t>
+      </w:r>
+      <w:r>
+        <w:t>e</w:t>
+      </w:r>
+      <w:r>
+        <w:t>ru</w:t>
+      </w:r>
+      <w:proofErr w:type="spellEnd"/>
+    </w:p>
+    <w:p>
+      <w:pPr>
+        <w:pStyle w:val="ListParagraph"/>
+        <w:numPr>
+          <w:ilvl w:val="0"/>
+          <w:numId w:val="7"/>
+        </w:numPr>
+      </w:pPr>
+      <w:r>
+        <w:t xml:space="preserve">permissions.py u app </w:t>
+      </w:r>
+      <w:proofErr w:type="spellStart"/>
+      <w:r>
+        <w:t>folderu</w:t>
+      </w:r>
+      <w:proofErr w:type="spellEnd"/>
+    </w:p>
+    <w:p>
+      <w:pPr>
+        <w:pStyle w:val="ListParagraph"/>
+        <w:numPr>
+          <w:ilvl w:val="0"/>
+          <w:numId w:val="7"/>
+        </w:numPr>
+      </w:pPr>
+      <w:r>
+        <w:t xml:space="preserve">views.py u app </w:t>
+      </w:r>
+      <w:proofErr w:type="spellStart"/>
+      <w:r>
+        <w:t>folderu</w:t>
+      </w:r>
+      <w:proofErr w:type="spellEnd"/>
+    </w:p>
+    <w:p>
+      <w:pPr>
+        <w:pStyle w:val="ListParagraph"/>
+        <w:numPr>
+          <w:ilvl w:val="0"/>
+          <w:numId w:val="7"/>
+        </w:numPr>
+      </w:pPr>
+      <w:r>
+        <w:t xml:space="preserve">urls.py u app </w:t>
+      </w:r>
+      <w:proofErr w:type="spellStart"/>
+      <w:r>
+        <w:t>folderu</w:t>
+      </w:r>
+      <w:proofErr w:type="spellEnd"/>
+    </w:p>
+    <w:p>
+      <w:pPr>
+        <w:pStyle w:val="ListParagraph"/>
+        <w:numPr>
+          <w:ilvl w:val="0"/>
+          <w:numId w:val="7"/>
+        </w:numPr>
+      </w:pPr>
+      <w:r>
+        <w:t xml:space="preserve">admin.py u app </w:t>
+      </w:r>
+      <w:proofErr w:type="spellStart"/>
+      <w:r>
+        <w:t>folderu</w:t>
+      </w:r>
+      <w:proofErr w:type="spellEnd"/>
+    </w:p>
+    <w:p>
+      <w:pPr>
+        <w:pStyle w:val="Heading1"/>
+      </w:pPr>
+      <w:bookmarkStart w:id="7" w:name="_Toc58335664"/>
+      <w:proofErr w:type="spellStart"/>
+      <w:r>
+        <w:t>Kreiranje</w:t>
+      </w:r>
+      <w:proofErr w:type="spellEnd"/>
+      <w:r>
+        <w:t xml:space="preserve"> custom </w:t>
+      </w:r>
+      <w:proofErr w:type="spellStart"/>
+      <w:r>
+        <w:t>superusera</w:t>
+      </w:r>
+      <w:bookmarkEnd w:id="7"/>
+      <w:proofErr w:type="spellEnd"/>
+    </w:p>
+    <w:p>
+      <w:proofErr w:type="spellStart"/>
+      <w:r>
+        <w:t>Posto</w:t>
+      </w:r>
+      <w:proofErr w:type="spellEnd"/>
+      <w:r>
+        <w:t xml:space="preserve"> </w:t>
+      </w:r>
+      <w:proofErr w:type="spellStart"/>
+      <w:r>
+        <w:t>si</w:t>
+      </w:r>
+      <w:proofErr w:type="spellEnd"/>
+      <w:r>
+        <w:t xml:space="preserve"> </w:t>
+      </w:r>
+      <w:proofErr w:type="spellStart"/>
+      <w:r>
+        <w:t>izmenio</w:t>
+      </w:r>
+      <w:proofErr w:type="spellEnd"/>
+      <w:r>
+        <w:t xml:space="preserve"> Default (built in</w:t>
+      </w:r>
+      <w:r>
+        <w:t xml:space="preserve"> </w:t>
+      </w:r>
+      <w:proofErr w:type="spellStart"/>
+      <w:r>
+        <w:t>Django</w:t>
+      </w:r>
+      <w:proofErr w:type="spellEnd"/>
+      <w:r>
+        <w:t xml:space="preserve"> User </w:t>
+      </w:r>
       <w:proofErr w:type="gramStart"/>
       <w:r>
-        <w:t>dfasdaf</w:t>
+        <w:t>model</w:t>
+      </w:r>
+      <w:r>
+        <w:t xml:space="preserve"> )</w:t>
+      </w:r>
+      <w:proofErr w:type="gramEnd"/>
+      <w:r>
+        <w:t xml:space="preserve"> </w:t>
+      </w:r>
+      <w:proofErr w:type="spellStart"/>
+      <w:r>
+        <w:t>komanda</w:t>
+      </w:r>
+      <w:proofErr w:type="spellEnd"/>
+      <w:r>
+        <w:t xml:space="preserve"> python manage.py </w:t>
+      </w:r>
+      <w:proofErr w:type="spellStart"/>
+      <w:r>
+        <w:t>createsuperuser</w:t>
+      </w:r>
+      <w:proofErr w:type="spellEnd"/>
+      <w:r>
+        <w:t xml:space="preserve"> vise ne </w:t>
+      </w:r>
+      <w:proofErr w:type="spellStart"/>
+      <w:r>
+        <w:t>funkcionise</w:t>
+      </w:r>
+      <w:proofErr w:type="spellEnd"/>
+      <w:r>
+        <w:t>.</w:t>
+      </w:r>
+      <w:r>
+        <w:t xml:space="preserve"> </w:t>
+      </w:r>
+      <w:proofErr w:type="gramStart"/>
+      <w:r>
+        <w:t xml:space="preserve">Ova </w:t>
+      </w:r>
+      <w:proofErr w:type="spellStart"/>
+      <w:r>
+        <w:t>komanda</w:t>
+      </w:r>
+      <w:proofErr w:type="spellEnd"/>
+      <w:r>
+        <w:t xml:space="preserve"> </w:t>
+      </w:r>
+      <w:proofErr w:type="spellStart"/>
+      <w:r>
+        <w:t>moze</w:t>
+      </w:r>
+      <w:proofErr w:type="spellEnd"/>
+      <w:r>
+        <w:t xml:space="preserve"> </w:t>
+      </w:r>
+      <w:proofErr w:type="spellStart"/>
+      <w:r>
+        <w:t>kada</w:t>
+      </w:r>
+      <w:proofErr w:type="spellEnd"/>
+      <w:r>
+        <w:t xml:space="preserve"> </w:t>
+      </w:r>
+      <w:proofErr w:type="spellStart"/>
+      <w:r>
+        <w:t>koristis</w:t>
+      </w:r>
+      <w:proofErr w:type="spellEnd"/>
+      <w:r>
+        <w:t xml:space="preserve"> default-</w:t>
+      </w:r>
+      <w:proofErr w:type="spellStart"/>
+      <w:r>
+        <w:t>ni</w:t>
+      </w:r>
+      <w:proofErr w:type="spellEnd"/>
+      <w:r>
+        <w:t xml:space="preserve"> User model.</w:t>
+      </w:r>
+      <w:proofErr w:type="gramEnd"/>
+      <w:r>
+        <w:t xml:space="preserve"> </w:t>
+      </w:r>
+      <w:proofErr w:type="spellStart"/>
+      <w:proofErr w:type="gramStart"/>
+      <w:r>
+        <w:t>Ove</w:t>
+      </w:r>
+      <w:proofErr w:type="spellEnd"/>
+      <w:r>
+        <w:t xml:space="preserve"> </w:t>
+      </w:r>
+      <w:proofErr w:type="spellStart"/>
+      <w:r>
+        <w:t>sve</w:t>
+      </w:r>
+      <w:proofErr w:type="spellEnd"/>
+      <w:r>
+        <w:t xml:space="preserve"> </w:t>
+      </w:r>
+      <w:proofErr w:type="spellStart"/>
+      <w:r>
+        <w:t>naredne</w:t>
+      </w:r>
+      <w:proofErr w:type="spellEnd"/>
+      <w:r>
+        <w:t xml:space="preserve"> </w:t>
+      </w:r>
+      <w:proofErr w:type="spellStart"/>
+      <w:r>
+        <w:t>komande</w:t>
+      </w:r>
+      <w:proofErr w:type="spellEnd"/>
+      <w:r>
+        <w:t xml:space="preserve"> </w:t>
+      </w:r>
+      <w:proofErr w:type="spellStart"/>
+      <w:r>
+        <w:t>kucas</w:t>
+      </w:r>
+      <w:proofErr w:type="spellEnd"/>
+      <w:r>
+        <w:t xml:space="preserve"> u </w:t>
+      </w:r>
+      <w:proofErr w:type="spellStart"/>
+      <w:r>
+        <w:t>komandnoj</w:t>
+      </w:r>
+      <w:proofErr w:type="spellEnd"/>
+      <w:r>
+        <w:t xml:space="preserve"> </w:t>
+      </w:r>
+      <w:proofErr w:type="spellStart"/>
+      <w:r>
+        <w:t>liniji</w:t>
+      </w:r>
+      <w:proofErr w:type="spellEnd"/>
+      <w:r>
+        <w:t>.</w:t>
+      </w:r>
+      <w:proofErr w:type="gramEnd"/>
+      <w:r>
+        <w:t xml:space="preserve"> </w:t>
+      </w:r>
+      <w:proofErr w:type="spellStart"/>
+      <w:r>
+        <w:t>Sledeci</w:t>
+      </w:r>
+      <w:proofErr w:type="spellEnd"/>
+      <w:r>
+        <w:t xml:space="preserve"> </w:t>
+      </w:r>
+      <w:proofErr w:type="spellStart"/>
+      <w:r>
+        <w:t>postupak</w:t>
+      </w:r>
+      <w:proofErr w:type="spellEnd"/>
+      <w:r>
+        <w:t xml:space="preserve"> </w:t>
+      </w:r>
+      <w:proofErr w:type="spellStart"/>
+      <w:r>
+        <w:t>za</w:t>
+      </w:r>
+      <w:proofErr w:type="spellEnd"/>
+      <w:r>
+        <w:t xml:space="preserve"> </w:t>
+      </w:r>
+      <w:proofErr w:type="spellStart"/>
+      <w:r>
+        <w:t>kreiranje</w:t>
+      </w:r>
+      <w:proofErr w:type="spellEnd"/>
+      <w:r>
+        <w:t xml:space="preserve"> custom </w:t>
+      </w:r>
+      <w:proofErr w:type="spellStart"/>
+      <w:r>
+        <w:t>superusera</w:t>
+      </w:r>
+      <w:proofErr w:type="spellEnd"/>
+      <w:r>
+        <w:t>:</w:t>
+      </w:r>
+    </w:p>
+    <w:p>
+      <w:pPr>
+        <w:pStyle w:val="ListParagraph"/>
+        <w:numPr>
+          <w:ilvl w:val="0"/>
+          <w:numId w:val="6"/>
+        </w:numPr>
+      </w:pPr>
+      <w:r>
+        <w:t>python manage.py shell</w:t>
+      </w:r>
+    </w:p>
+    <w:p>
+      <w:pPr>
+        <w:pStyle w:val="ListParagraph"/>
+        <w:numPr>
+          <w:ilvl w:val="0"/>
+          <w:numId w:val="6"/>
+        </w:numPr>
+      </w:pPr>
+      <w:r>
+        <w:t xml:space="preserve">from </w:t>
+      </w:r>
+      <w:proofErr w:type="spellStart"/>
+      <w:r>
+        <w:t>accounts.models</w:t>
+      </w:r>
+      <w:proofErr w:type="spellEnd"/>
+      <w:r>
+        <w:t xml:space="preserve"> import User</w:t>
+      </w:r>
+    </w:p>
+    <w:p>
+      <w:pPr>
+        <w:pStyle w:val="ListParagraph"/>
+        <w:numPr>
+          <w:ilvl w:val="0"/>
+          <w:numId w:val="6"/>
+        </w:numPr>
+      </w:pPr>
+      <w:r>
+        <w:t>user = User()</w:t>
+      </w:r>
+    </w:p>
+    <w:p>
+      <w:pPr>
+        <w:pStyle w:val="ListParagraph"/>
+        <w:numPr>
+          <w:ilvl w:val="0"/>
+          <w:numId w:val="6"/>
+        </w:numPr>
+      </w:pPr>
+      <w:proofErr w:type="spellStart"/>
+      <w:r>
+        <w:t>user.is_staff</w:t>
+      </w:r>
+      <w:proofErr w:type="spellEnd"/>
+      <w:r>
+        <w:t xml:space="preserve"> = True</w:t>
+      </w:r>
+    </w:p>
+    <w:p>
+      <w:pPr>
+        <w:pStyle w:val="ListParagraph"/>
+        <w:numPr>
+          <w:ilvl w:val="0"/>
+          <w:numId w:val="6"/>
+        </w:numPr>
+      </w:pPr>
+      <w:proofErr w:type="gramStart"/>
+      <w:r>
+        <w:t>user</w:t>
+      </w:r>
+      <w:proofErr w:type="gramEnd"/>
+      <w:r>
+        <w:t>.</w:t>
+      </w:r>
+      <w:r>
+        <w:t xml:space="preserve"> </w:t>
+      </w:r>
+      <w:proofErr w:type="spellStart"/>
+      <w:r>
+        <w:t>is_superuser</w:t>
+      </w:r>
+      <w:proofErr w:type="spellEnd"/>
+      <w:r>
+        <w:t>= True</w:t>
+      </w:r>
+    </w:p>
+    <w:p>
+      <w:pPr>
+        <w:pStyle w:val="ListParagraph"/>
+        <w:numPr>
+          <w:ilvl w:val="0"/>
+          <w:numId w:val="6"/>
+        </w:numPr>
+      </w:pPr>
+      <w:proofErr w:type="gramStart"/>
+      <w:r>
+        <w:t>user</w:t>
+      </w:r>
+      <w:proofErr w:type="gramEnd"/>
+      <w:r>
+        <w:t>.</w:t>
+      </w:r>
+      <w:r>
+        <w:t xml:space="preserve"> </w:t>
+      </w:r>
+      <w:proofErr w:type="spellStart"/>
+      <w:r>
+        <w:t>is_active</w:t>
+      </w:r>
+      <w:proofErr w:type="spellEnd"/>
+      <w:r>
+        <w:t>= True</w:t>
+      </w:r>
+    </w:p>
+    <w:p>
+      <w:pPr>
+        <w:pStyle w:val="ListParagraph"/>
+        <w:numPr>
+          <w:ilvl w:val="0"/>
+          <w:numId w:val="6"/>
+        </w:numPr>
+      </w:pPr>
+      <w:proofErr w:type="spellStart"/>
+      <w:r>
+        <w:t>user.username</w:t>
+      </w:r>
+      <w:proofErr w:type="spellEnd"/>
+      <w:r>
+        <w:t xml:space="preserve"> = 'admin'</w:t>
+      </w:r>
+    </w:p>
+    <w:p>
+      <w:pPr>
+        <w:pStyle w:val="ListParagraph"/>
+        <w:numPr>
+          <w:ilvl w:val="0"/>
+          <w:numId w:val="6"/>
+        </w:numPr>
+      </w:pPr>
+      <w:proofErr w:type="spellStart"/>
+      <w:r>
+        <w:t>user.set_password</w:t>
+      </w:r>
+      <w:proofErr w:type="spellEnd"/>
+      <w:r>
+        <w:t>('admin123admin')</w:t>
+      </w:r>
+    </w:p>
+    <w:p>
+      <w:pPr>
+        <w:pStyle w:val="ListParagraph"/>
+        <w:numPr>
+          <w:ilvl w:val="0"/>
+          <w:numId w:val="6"/>
+        </w:numPr>
+      </w:pPr>
+      <w:proofErr w:type="spellStart"/>
+      <w:r>
+        <w:t>user.email</w:t>
+      </w:r>
+      <w:proofErr w:type="spellEnd"/>
+      <w:r>
+        <w:t xml:space="preserve"> = 'admin@gmail.com'</w:t>
+      </w:r>
+    </w:p>
+    <w:p>
+      <w:pPr>
+        <w:pStyle w:val="ListParagraph"/>
+        <w:numPr>
+          <w:ilvl w:val="0"/>
+          <w:numId w:val="6"/>
+        </w:numPr>
+      </w:pPr>
+      <w:proofErr w:type="spellStart"/>
+      <w:r>
+        <w:t>user.first_name</w:t>
+      </w:r>
+      <w:proofErr w:type="spellEnd"/>
+      <w:r>
+        <w:t xml:space="preserve"> = 'admin'</w:t>
+      </w:r>
+    </w:p>
+    <w:p>
+      <w:pPr>
+        <w:pStyle w:val="ListParagraph"/>
+        <w:numPr>
+          <w:ilvl w:val="0"/>
+          <w:numId w:val="6"/>
+        </w:numPr>
+      </w:pPr>
+      <w:proofErr w:type="spellStart"/>
+      <w:r>
+        <w:t>user.last_name</w:t>
+      </w:r>
+      <w:proofErr w:type="spellEnd"/>
+      <w:r>
+        <w:t xml:space="preserve"> = 'admin'</w:t>
+      </w:r>
+    </w:p>
+    <w:p>
+      <w:pPr>
+        <w:pStyle w:val="ListParagraph"/>
+        <w:numPr>
+          <w:ilvl w:val="0"/>
+          <w:numId w:val="6"/>
+        </w:numPr>
+      </w:pPr>
+      <w:proofErr w:type="spellStart"/>
+      <w:r>
+        <w:t>user.is_student</w:t>
+      </w:r>
+      <w:proofErr w:type="spellEnd"/>
+      <w:r>
+        <w:t xml:space="preserve"> = False</w:t>
+      </w:r>
+    </w:p>
+    <w:p>
+      <w:pPr>
+        <w:pStyle w:val="ListParagraph"/>
+        <w:numPr>
+          <w:ilvl w:val="0"/>
+          <w:numId w:val="6"/>
+        </w:numPr>
+      </w:pPr>
+      <w:proofErr w:type="spellStart"/>
+      <w:r>
+        <w:t>user.save</w:t>
+      </w:r>
+      <w:proofErr w:type="spellEnd"/>
+      <w:r>
+        <w:t>()</w:t>
+      </w:r>
+    </w:p>
+    <w:p>
+      <w:pPr>
+        <w:pStyle w:val="ListParagraph"/>
+        <w:numPr>
+          <w:ilvl w:val="0"/>
+          <w:numId w:val="6"/>
+        </w:numPr>
+      </w:pPr>
+      <w:proofErr w:type="spellStart"/>
+      <w:r>
+        <w:t>User.objects.all</w:t>
+      </w:r>
+      <w:proofErr w:type="spellEnd"/>
+      <w:r>
+        <w:t>()</w:t>
+      </w:r>
+    </w:p>
+    <w:p>
+      <w:pPr>
+        <w:pStyle w:val="ListParagraph"/>
+        <w:numPr>
+          <w:ilvl w:val="0"/>
+          <w:numId w:val="6"/>
+        </w:numPr>
+      </w:pPr>
+      <w:r>
+        <w:t>exit()</w:t>
+      </w:r>
+    </w:p>
+    <w:p/>
+    <w:p>
+      <w:pPr>
+        <w:jc w:val="center"/>
+      </w:pPr>
+      <w:r>
+        <w:rPr>
+          <w:noProof/>
+        </w:rPr>
+        <w:lastRenderedPageBreak/>
+        <w:drawing>
+          <wp:inline distT="0" distB="0" distL="0" distR="0">
+            <wp:extent cx="6490970" cy="4999548"/>
+            <wp:effectExtent l="19050" t="0" r="5080" b="0"/>
+            <wp:docPr id="5" name="Picture 4"/>
+            <wp:cNvGraphicFramePr>
+              <a:graphicFrameLocks xmlns:a="http://schemas.openxmlformats.org/drawingml/2006/main" noChangeAspect="1"/>
+            </wp:cNvGraphicFramePr>
+            <a:graphic xmlns:a="http://schemas.openxmlformats.org/drawingml/2006/main">
+              <a:graphicData uri="http://schemas.openxmlformats.org/drawingml/2006/picture">
+                <pic:pic xmlns:pic="http://schemas.openxmlformats.org/drawingml/2006/picture">
+                  <pic:nvPicPr>
+                    <pic:cNvPr id="0" name="Picture 4"/>
+                    <pic:cNvPicPr>
+                      <a:picLocks noChangeAspect="1" noChangeArrowheads="1"/>
+                    </pic:cNvPicPr>
+                  </pic:nvPicPr>
+                  <pic:blipFill>
+                    <a:blip r:embed="rId19" cstate="print"/>
+                    <a:srcRect/>
+                    <a:stretch>
+                      <a:fillRect/>
+                    </a:stretch>
+                  </pic:blipFill>
+                  <pic:spPr bwMode="auto">
+                    <a:xfrm>
+                      <a:off x="0" y="0"/>
+                      <a:ext cx="6490970" cy="4999548"/>
+                    </a:xfrm>
+                    <a:prstGeom prst="rect">
+                      <a:avLst/>
+                    </a:prstGeom>
+                    <a:noFill/>
+                    <a:ln w="9525">
+                      <a:noFill/>
+                      <a:miter lim="800000"/>
+                      <a:headEnd/>
+                      <a:tailEnd/>
+                    </a:ln>
+                  </pic:spPr>
+                </pic:pic>
+              </a:graphicData>
+            </a:graphic>
+          </wp:inline>
+        </w:drawing>
+      </w:r>
+      <w:proofErr w:type="spellStart"/>
+      <w:proofErr w:type="gramStart"/>
+      <w:r>
+        <w:t>dafsdafsd</w:t>
       </w:r>
       <w:proofErr w:type="spellEnd"/>
       <w:proofErr w:type="gramEnd"/>
@@ -7270,9 +8193,9 @@
     </w:lvl>
   </w:abstractNum>
   <w:abstractNum w:abstractNumId="2">
-    <w:nsid w:val="202143A9"/>
+    <w:nsid w:val="1BBB7D5F"/>
     <w:multiLevelType w:val="hybridMultilevel"/>
-    <w:tmpl w:val="ED92790A"/>
+    <w:tmpl w:val="9A14707A"/>
     <w:lvl w:ilvl="0" w:tplc="0409000F">
       <w:start w:val="1"/>
       <w:numFmt w:val="decimal"/>
@@ -7356,6 +8279,92 @@
     </w:lvl>
   </w:abstractNum>
   <w:abstractNum w:abstractNumId="3">
+    <w:nsid w:val="202143A9"/>
+    <w:multiLevelType w:val="hybridMultilevel"/>
+    <w:tmpl w:val="DDB04BF2"/>
+    <w:lvl w:ilvl="0" w:tplc="0409000F">
+      <w:start w:val="1"/>
+      <w:numFmt w:val="decimal"/>
+      <w:lvlText w:val="%1."/>
+      <w:lvlJc w:val="left"/>
+      <w:pPr>
+        <w:ind w:left="720" w:hanging="360"/>
+      </w:pPr>
+    </w:lvl>
+    <w:lvl w:ilvl="1" w:tplc="04090019" w:tentative="1">
+      <w:start w:val="1"/>
+      <w:numFmt w:val="lowerLetter"/>
+      <w:lvlText w:val="%2."/>
+      <w:lvlJc w:val="left"/>
+      <w:pPr>
+        <w:ind w:left="1440" w:hanging="360"/>
+      </w:pPr>
+    </w:lvl>
+    <w:lvl w:ilvl="2" w:tplc="0409001B" w:tentative="1">
+      <w:start w:val="1"/>
+      <w:numFmt w:val="lowerRoman"/>
+      <w:lvlText w:val="%3."/>
+      <w:lvlJc w:val="right"/>
+      <w:pPr>
+        <w:ind w:left="2160" w:hanging="180"/>
+      </w:pPr>
+    </w:lvl>
+    <w:lvl w:ilvl="3" w:tplc="0409000F" w:tentative="1">
+      <w:start w:val="1"/>
+      <w:numFmt w:val="decimal"/>
+      <w:lvlText w:val="%4."/>
+      <w:lvlJc w:val="left"/>
+      <w:pPr>
+        <w:ind w:left="2880" w:hanging="360"/>
+      </w:pPr>
+    </w:lvl>
+    <w:lvl w:ilvl="4" w:tplc="04090019" w:tentative="1">
+      <w:start w:val="1"/>
+      <w:numFmt w:val="lowerLetter"/>
+      <w:lvlText w:val="%5."/>
+      <w:lvlJc w:val="left"/>
+      <w:pPr>
+        <w:ind w:left="3600" w:hanging="360"/>
+      </w:pPr>
+    </w:lvl>
+    <w:lvl w:ilvl="5" w:tplc="0409001B" w:tentative="1">
+      <w:start w:val="1"/>
+      <w:numFmt w:val="lowerRoman"/>
+      <w:lvlText w:val="%6."/>
+      <w:lvlJc w:val="right"/>
+      <w:pPr>
+        <w:ind w:left="4320" w:hanging="180"/>
+      </w:pPr>
+    </w:lvl>
+    <w:lvl w:ilvl="6" w:tplc="0409000F" w:tentative="1">
+      <w:start w:val="1"/>
+      <w:numFmt w:val="decimal"/>
+      <w:lvlText w:val="%7."/>
+      <w:lvlJc w:val="left"/>
+      <w:pPr>
+        <w:ind w:left="5040" w:hanging="360"/>
+      </w:pPr>
+    </w:lvl>
+    <w:lvl w:ilvl="7" w:tplc="04090019" w:tentative="1">
+      <w:start w:val="1"/>
+      <w:numFmt w:val="lowerLetter"/>
+      <w:lvlText w:val="%8."/>
+      <w:lvlJc w:val="left"/>
+      <w:pPr>
+        <w:ind w:left="5760" w:hanging="360"/>
+      </w:pPr>
+    </w:lvl>
+    <w:lvl w:ilvl="8" w:tplc="0409001B" w:tentative="1">
+      <w:start w:val="1"/>
+      <w:numFmt w:val="lowerRoman"/>
+      <w:lvlText w:val="%9."/>
+      <w:lvlJc w:val="right"/>
+      <w:pPr>
+        <w:ind w:left="6480" w:hanging="180"/>
+      </w:pPr>
+    </w:lvl>
+  </w:abstractNum>
+  <w:abstractNum w:abstractNumId="4">
     <w:nsid w:val="43572BDA"/>
     <w:multiLevelType w:val="multilevel"/>
     <w:tmpl w:val="0409001F"/>
@@ -7441,7 +8450,7 @@
       </w:pPr>
     </w:lvl>
   </w:abstractNum>
-  <w:abstractNum w:abstractNumId="4">
+  <w:abstractNum w:abstractNumId="5">
     <w:nsid w:val="44DF68EE"/>
     <w:multiLevelType w:val="multilevel"/>
     <w:tmpl w:val="0409001F"/>
@@ -7527,8 +8536,94 @@
       </w:pPr>
     </w:lvl>
   </w:abstractNum>
+  <w:abstractNum w:abstractNumId="6">
+    <w:nsid w:val="66CB413D"/>
+    <w:multiLevelType w:val="hybridMultilevel"/>
+    <w:tmpl w:val="DDB04BF2"/>
+    <w:lvl w:ilvl="0" w:tplc="0409000F">
+      <w:start w:val="1"/>
+      <w:numFmt w:val="decimal"/>
+      <w:lvlText w:val="%1."/>
+      <w:lvlJc w:val="left"/>
+      <w:pPr>
+        <w:ind w:left="720" w:hanging="360"/>
+      </w:pPr>
+    </w:lvl>
+    <w:lvl w:ilvl="1" w:tplc="04090019" w:tentative="1">
+      <w:start w:val="1"/>
+      <w:numFmt w:val="lowerLetter"/>
+      <w:lvlText w:val="%2."/>
+      <w:lvlJc w:val="left"/>
+      <w:pPr>
+        <w:ind w:left="1440" w:hanging="360"/>
+      </w:pPr>
+    </w:lvl>
+    <w:lvl w:ilvl="2" w:tplc="0409001B" w:tentative="1">
+      <w:start w:val="1"/>
+      <w:numFmt w:val="lowerRoman"/>
+      <w:lvlText w:val="%3."/>
+      <w:lvlJc w:val="right"/>
+      <w:pPr>
+        <w:ind w:left="2160" w:hanging="180"/>
+      </w:pPr>
+    </w:lvl>
+    <w:lvl w:ilvl="3" w:tplc="0409000F" w:tentative="1">
+      <w:start w:val="1"/>
+      <w:numFmt w:val="decimal"/>
+      <w:lvlText w:val="%4."/>
+      <w:lvlJc w:val="left"/>
+      <w:pPr>
+        <w:ind w:left="2880" w:hanging="360"/>
+      </w:pPr>
+    </w:lvl>
+    <w:lvl w:ilvl="4" w:tplc="04090019" w:tentative="1">
+      <w:start w:val="1"/>
+      <w:numFmt w:val="lowerLetter"/>
+      <w:lvlText w:val="%5."/>
+      <w:lvlJc w:val="left"/>
+      <w:pPr>
+        <w:ind w:left="3600" w:hanging="360"/>
+      </w:pPr>
+    </w:lvl>
+    <w:lvl w:ilvl="5" w:tplc="0409001B" w:tentative="1">
+      <w:start w:val="1"/>
+      <w:numFmt w:val="lowerRoman"/>
+      <w:lvlText w:val="%6."/>
+      <w:lvlJc w:val="right"/>
+      <w:pPr>
+        <w:ind w:left="4320" w:hanging="180"/>
+      </w:pPr>
+    </w:lvl>
+    <w:lvl w:ilvl="6" w:tplc="0409000F" w:tentative="1">
+      <w:start w:val="1"/>
+      <w:numFmt w:val="decimal"/>
+      <w:lvlText w:val="%7."/>
+      <w:lvlJc w:val="left"/>
+      <w:pPr>
+        <w:ind w:left="5040" w:hanging="360"/>
+      </w:pPr>
+    </w:lvl>
+    <w:lvl w:ilvl="7" w:tplc="04090019" w:tentative="1">
+      <w:start w:val="1"/>
+      <w:numFmt w:val="lowerLetter"/>
+      <w:lvlText w:val="%8."/>
+      <w:lvlJc w:val="left"/>
+      <w:pPr>
+        <w:ind w:left="5760" w:hanging="360"/>
+      </w:pPr>
+    </w:lvl>
+    <w:lvl w:ilvl="8" w:tplc="0409001B" w:tentative="1">
+      <w:start w:val="1"/>
+      <w:numFmt w:val="lowerRoman"/>
+      <w:lvlText w:val="%9."/>
+      <w:lvlJc w:val="right"/>
+      <w:pPr>
+        <w:ind w:left="6480" w:hanging="180"/>
+      </w:pPr>
+    </w:lvl>
+  </w:abstractNum>
   <w:num w:numId="1">
-    <w:abstractNumId w:val="3"/>
+    <w:abstractNumId w:val="4"/>
   </w:num>
   <w:num w:numId="2">
     <w:abstractNumId w:val="0"/>
@@ -7537,10 +8632,16 @@
     <w:abstractNumId w:val="1"/>
   </w:num>
   <w:num w:numId="4">
-    <w:abstractNumId w:val="4"/>
+    <w:abstractNumId w:val="5"/>
   </w:num>
   <w:num w:numId="5">
+    <w:abstractNumId w:val="3"/>
+  </w:num>
+  <w:num w:numId="6">
     <w:abstractNumId w:val="2"/>
+  </w:num>
+  <w:num w:numId="7">
+    <w:abstractNumId w:val="6"/>
   </w:num>
 </w:numbering>
 </file>
@@ -7972,56 +9073,25 @@
         </w:p>
       </w:docPartBody>
     </w:docPart>
-    <w:docPart>
-      <w:docPartPr>
-        <w:name w:val="918FE70E705D4D91A75D63D15390A687"/>
-        <w:category>
-          <w:name w:val="General"/>
-          <w:gallery w:val="placeholder"/>
-        </w:category>
-        <w:types>
-          <w:type w:val="bbPlcHdr"/>
-        </w:types>
-        <w:behaviors>
-          <w:behavior w:val="content"/>
-        </w:behaviors>
-        <w:guid w:val="{515A5C2D-CBFC-4A10-A3CA-5C56596C792D}"/>
-      </w:docPartPr>
-      <w:docPartBody>
-        <w:p>
-          <w:pPr>
-            <w:pStyle w:val="918FE70E705D4D91A75D63D15390A687"/>
-          </w:pPr>
-          <w:r>
-            <w:rPr>
-              <w:rFonts w:asciiTheme="majorHAnsi" w:eastAsiaTheme="majorEastAsia" w:hAnsiTheme="majorHAnsi" w:cstheme="majorBidi"/>
-              <w:sz w:val="80"/>
-              <w:szCs w:val="80"/>
-            </w:rPr>
-            <w:t>[Type the document title]</w:t>
-          </w:r>
-        </w:p>
-      </w:docPartBody>
-    </w:docPart>
   </w:docParts>
 </w:glossaryDocument>
 </file>
 
 <file path=word/glossary/fontTable.xml><?xml version="1.0" encoding="utf-8"?>
 <w:fonts xmlns:r="http://schemas.openxmlformats.org/officeDocument/2006/relationships" xmlns:w="http://schemas.openxmlformats.org/wordprocessingml/2006/main">
+  <w:font w:name="Times New Roman">
+    <w:panose1 w:val="02020603050405020304"/>
+    <w:charset w:val="00"/>
+    <w:family w:val="roman"/>
+    <w:pitch w:val="variable"/>
+    <w:sig w:usb0="E0002AFF" w:usb1="C0007841" w:usb2="00000009" w:usb3="00000000" w:csb0="000001FF" w:csb1="00000000"/>
+  </w:font>
   <w:font w:name="Calibri">
     <w:panose1 w:val="020F0502020204030204"/>
     <w:charset w:val="00"/>
     <w:family w:val="swiss"/>
     <w:pitch w:val="variable"/>
     <w:sig w:usb0="E00002FF" w:usb1="4000ACFF" w:usb2="00000001" w:usb3="00000000" w:csb0="0000019F" w:csb1="00000000"/>
-  </w:font>
-  <w:font w:name="Times New Roman">
-    <w:panose1 w:val="02020603050405020304"/>
-    <w:charset w:val="00"/>
-    <w:family w:val="roman"/>
-    <w:pitch w:val="variable"/>
-    <w:sig w:usb0="E0002AFF" w:usb1="C0007841" w:usb2="00000009" w:usb3="00000000" w:csb0="000001FF" w:csb1="00000000"/>
   </w:font>
   <w:font w:name="Cambria">
     <w:panose1 w:val="02040503050406030204"/>
@@ -8034,9 +9104,8 @@
     <w:panose1 w:val="020B0604030504040204"/>
     <w:charset w:val="00"/>
     <w:family w:val="swiss"/>
-    <w:notTrueType/>
     <w:pitch w:val="variable"/>
-    <w:sig w:usb0="00000003" w:usb1="00000000" w:usb2="00000000" w:usb3="00000000" w:csb0="00000001" w:csb1="00000000"/>
+    <w:sig w:usb0="E1002EFF" w:usb1="C000605B" w:usb2="00000029" w:usb3="00000000" w:csb0="000101FF" w:csb1="00000000"/>
   </w:font>
 </w:fonts>
 </file>
@@ -8053,6 +9122,7 @@
     <w:rsidRoot w:val="00F93339"/>
     <w:rsid w:val="00377B40"/>
     <w:rsid w:val="004A59E0"/>
+    <w:rsid w:val="0076158D"/>
     <w:rsid w:val="00B5359A"/>
     <w:rsid w:val="00B7316C"/>
     <w:rsid w:val="00F93339"/>
@@ -8606,7 +9676,7 @@
 </file>
 
 <file path=customXml/itemProps2.xml><?xml version="1.0" encoding="utf-8"?>
-<ds:datastoreItem xmlns:ds="http://schemas.openxmlformats.org/officeDocument/2006/customXml" ds:itemID="{60620A4E-3638-4051-B45D-0F6E9D1D43BC}">
+<ds:datastoreItem xmlns:ds="http://schemas.openxmlformats.org/officeDocument/2006/customXml" ds:itemID="{ED96F7B5-31AE-4B9C-BF38-73DEBB744CF3}">
   <ds:schemaRefs>
     <ds:schemaRef ds:uri="http://schemas.openxmlformats.org/officeDocument/2006/bibliography"/>
   </ds:schemaRefs>

</xml_diff>

<commit_message>
read dag from db
</commit_message>
<xml_diff>
--- a/documentation/5-instructions/uputstvo za DJANGULAR.docx
+++ b/documentation/5-instructions/uputstvo za DJANGULAR.docx
@@ -511,7 +511,7 @@
           <w:r>
             <w:fldChar w:fldCharType="separate"/>
           </w:r>
-          <w:hyperlink w:anchor="_Toc58335657" w:history="1">
+          <w:hyperlink w:anchor="_Toc59000520" w:history="1">
             <w:r>
               <w:rPr>
                 <w:rStyle w:val="Hyperlink"/>
@@ -538,7 +538,7 @@
                 <w:noProof/>
                 <w:webHidden/>
               </w:rPr>
-              <w:instrText xml:space="preserve"> PAGEREF _Toc58335657 \h </w:instrText>
+              <w:instrText xml:space="preserve"> PAGEREF _Toc59000520 \h </w:instrText>
             </w:r>
             <w:r>
               <w:rPr>
@@ -580,7 +580,7 @@
               <w:noProof/>
             </w:rPr>
           </w:pPr>
-          <w:hyperlink w:anchor="_Toc58335658" w:history="1">
+          <w:hyperlink w:anchor="_Toc59000521" w:history="1">
             <w:r>
               <w:rPr>
                 <w:rStyle w:val="Hyperlink"/>
@@ -607,7 +607,7 @@
                 <w:noProof/>
                 <w:webHidden/>
               </w:rPr>
-              <w:instrText xml:space="preserve"> PAGEREF _Toc58335658 \h </w:instrText>
+              <w:instrText xml:space="preserve"> PAGEREF _Toc59000521 \h </w:instrText>
             </w:r>
             <w:r>
               <w:rPr>
@@ -649,7 +649,7 @@
               <w:noProof/>
             </w:rPr>
           </w:pPr>
-          <w:hyperlink w:anchor="_Toc58335659" w:history="1">
+          <w:hyperlink w:anchor="_Toc59000522" w:history="1">
             <w:r>
               <w:rPr>
                 <w:rStyle w:val="Hyperlink"/>
@@ -676,7 +676,7 @@
                 <w:noProof/>
                 <w:webHidden/>
               </w:rPr>
-              <w:instrText xml:space="preserve"> PAGEREF _Toc58335659 \h </w:instrText>
+              <w:instrText xml:space="preserve"> PAGEREF _Toc59000522 \h </w:instrText>
             </w:r>
             <w:r>
               <w:rPr>
@@ -718,7 +718,7 @@
               <w:noProof/>
             </w:rPr>
           </w:pPr>
-          <w:hyperlink w:anchor="_Toc58335660" w:history="1">
+          <w:hyperlink w:anchor="_Toc59000523" w:history="1">
             <w:r>
               <w:rPr>
                 <w:rStyle w:val="Hyperlink"/>
@@ -745,76 +745,7 @@
                 <w:noProof/>
                 <w:webHidden/>
               </w:rPr>
-              <w:instrText xml:space="preserve"> PAGEREF _Toc58335660 \h </w:instrText>
-            </w:r>
-            <w:r>
-              <w:rPr>
-                <w:noProof/>
-                <w:webHidden/>
-              </w:rPr>
-            </w:r>
-            <w:r>
-              <w:rPr>
-                <w:noProof/>
-                <w:webHidden/>
-              </w:rPr>
-              <w:fldChar w:fldCharType="separate"/>
-            </w:r>
-            <w:r>
-              <w:rPr>
-                <w:noProof/>
-                <w:webHidden/>
-              </w:rPr>
-              <w:t>4</w:t>
-            </w:r>
-            <w:r>
-              <w:rPr>
-                <w:noProof/>
-                <w:webHidden/>
-              </w:rPr>
-              <w:fldChar w:fldCharType="end"/>
-            </w:r>
-          </w:hyperlink>
-        </w:p>
-        <w:p>
-          <w:pPr>
-            <w:pStyle w:val="TOC1"/>
-            <w:tabs>
-              <w:tab w:val="right" w:leader="dot" w:pos="10212"/>
-            </w:tabs>
-            <w:rPr>
-              <w:rFonts w:eastAsiaTheme="minorEastAsia"/>
-              <w:noProof/>
-            </w:rPr>
-          </w:pPr>
-          <w:hyperlink w:anchor="_Toc58335661" w:history="1">
-            <w:r>
-              <w:rPr>
-                <w:rStyle w:val="Hyperlink"/>
-                <w:noProof/>
-              </w:rPr>
-              <w:t>Podesavanje frontend-a</w:t>
-            </w:r>
-            <w:r>
-              <w:rPr>
-                <w:noProof/>
-                <w:webHidden/>
-              </w:rPr>
-              <w:tab/>
-            </w:r>
-            <w:r>
-              <w:rPr>
-                <w:noProof/>
-                <w:webHidden/>
-              </w:rPr>
-              <w:fldChar w:fldCharType="begin"/>
-            </w:r>
-            <w:r>
-              <w:rPr>
-                <w:noProof/>
-                <w:webHidden/>
-              </w:rPr>
-              <w:instrText xml:space="preserve"> PAGEREF _Toc58335661 \h </w:instrText>
+              <w:instrText xml:space="preserve"> PAGEREF _Toc59000523 \h </w:instrText>
             </w:r>
             <w:r>
               <w:rPr>
@@ -856,7 +787,76 @@
               <w:noProof/>
             </w:rPr>
           </w:pPr>
-          <w:hyperlink w:anchor="_Toc58335662" w:history="1">
+          <w:hyperlink w:anchor="_Toc59000524" w:history="1">
+            <w:r>
+              <w:rPr>
+                <w:rStyle w:val="Hyperlink"/>
+                <w:noProof/>
+              </w:rPr>
+              <w:t>Podesavanje frontend-a</w:t>
+            </w:r>
+            <w:r>
+              <w:rPr>
+                <w:noProof/>
+                <w:webHidden/>
+              </w:rPr>
+              <w:tab/>
+            </w:r>
+            <w:r>
+              <w:rPr>
+                <w:noProof/>
+                <w:webHidden/>
+              </w:rPr>
+              <w:fldChar w:fldCharType="begin"/>
+            </w:r>
+            <w:r>
+              <w:rPr>
+                <w:noProof/>
+                <w:webHidden/>
+              </w:rPr>
+              <w:instrText xml:space="preserve"> PAGEREF _Toc59000524 \h </w:instrText>
+            </w:r>
+            <w:r>
+              <w:rPr>
+                <w:noProof/>
+                <w:webHidden/>
+              </w:rPr>
+            </w:r>
+            <w:r>
+              <w:rPr>
+                <w:noProof/>
+                <w:webHidden/>
+              </w:rPr>
+              <w:fldChar w:fldCharType="separate"/>
+            </w:r>
+            <w:r>
+              <w:rPr>
+                <w:noProof/>
+                <w:webHidden/>
+              </w:rPr>
+              <w:t>5</w:t>
+            </w:r>
+            <w:r>
+              <w:rPr>
+                <w:noProof/>
+                <w:webHidden/>
+              </w:rPr>
+              <w:fldChar w:fldCharType="end"/>
+            </w:r>
+          </w:hyperlink>
+        </w:p>
+        <w:p>
+          <w:pPr>
+            <w:pStyle w:val="TOC1"/>
+            <w:tabs>
+              <w:tab w:val="right" w:leader="dot" w:pos="10212"/>
+            </w:tabs>
+            <w:rPr>
+              <w:rFonts w:eastAsiaTheme="minorEastAsia"/>
+              <w:noProof/>
+            </w:rPr>
+          </w:pPr>
+          <w:hyperlink w:anchor="_Toc59000525" w:history="1">
             <w:r>
               <w:rPr>
                 <w:rStyle w:val="Hyperlink"/>
@@ -883,7 +883,7 @@
                 <w:noProof/>
                 <w:webHidden/>
               </w:rPr>
-              <w:instrText xml:space="preserve"> PAGEREF _Toc58335662 \h </w:instrText>
+              <w:instrText xml:space="preserve"> PAGEREF _Toc59000525 \h </w:instrText>
             </w:r>
             <w:r>
               <w:rPr>
@@ -925,7 +925,7 @@
               <w:noProof/>
             </w:rPr>
           </w:pPr>
-          <w:hyperlink w:anchor="_Toc58335663" w:history="1">
+          <w:hyperlink w:anchor="_Toc59000526" w:history="1">
             <w:r>
               <w:rPr>
                 <w:rStyle w:val="Hyperlink"/>
@@ -952,7 +952,7 @@
                 <w:noProof/>
                 <w:webHidden/>
               </w:rPr>
-              <w:instrText xml:space="preserve"> PAGEREF _Toc58335663 \h </w:instrText>
+              <w:instrText xml:space="preserve"> PAGEREF _Toc59000526 \h </w:instrText>
             </w:r>
             <w:r>
               <w:rPr>
@@ -994,7 +994,7 @@
               <w:noProof/>
             </w:rPr>
           </w:pPr>
-          <w:hyperlink w:anchor="_Toc58335664" w:history="1">
+          <w:hyperlink w:anchor="_Toc59000527" w:history="1">
             <w:r>
               <w:rPr>
                 <w:rStyle w:val="Hyperlink"/>
@@ -1021,7 +1021,7 @@
                 <w:noProof/>
                 <w:webHidden/>
               </w:rPr>
-              <w:instrText xml:space="preserve"> PAGEREF _Toc58335664 \h </w:instrText>
+              <w:instrText xml:space="preserve"> PAGEREF _Toc59000527 \h </w:instrText>
             </w:r>
             <w:r>
               <w:rPr>
@@ -1081,7 +1081,7 @@
       <w:pPr>
         <w:pStyle w:val="Heading1"/>
       </w:pPr>
-      <w:bookmarkStart w:id="0" w:name="_Toc58335657"/>
+      <w:bookmarkStart w:id="0" w:name="_Toc59000520"/>
       <w:proofErr w:type="spellStart"/>
       <w:r>
         <w:lastRenderedPageBreak/>
@@ -1768,7 +1768,7 @@
       <w:pPr>
         <w:pStyle w:val="Heading1"/>
       </w:pPr>
-      <w:bookmarkStart w:id="1" w:name="_Toc58335658"/>
+      <w:bookmarkStart w:id="1" w:name="_Toc59000521"/>
       <w:proofErr w:type="spellStart"/>
       <w:r>
         <w:t>Podesavanje</w:t>
@@ -3032,7 +3032,7 @@
       <w:pPr>
         <w:pStyle w:val="Heading1"/>
       </w:pPr>
-      <w:bookmarkStart w:id="2" w:name="_Toc58335659"/>
+      <w:bookmarkStart w:id="2" w:name="_Toc59000522"/>
       <w:proofErr w:type="spellStart"/>
       <w:r>
         <w:t>Podasavanje</w:t>
@@ -3422,7 +3422,7 @@
       <w:pPr>
         <w:pStyle w:val="Heading1"/>
       </w:pPr>
-      <w:bookmarkStart w:id="3" w:name="_Toc58335660"/>
+      <w:bookmarkStart w:id="3" w:name="_Toc59000523"/>
       <w:proofErr w:type="spellStart"/>
       <w:r>
         <w:lastRenderedPageBreak/>
@@ -6783,7 +6783,7 @@
       <w:pPr>
         <w:pStyle w:val="Heading1"/>
       </w:pPr>
-      <w:bookmarkStart w:id="4" w:name="_Toc58335661"/>
+      <w:bookmarkStart w:id="4" w:name="_Toc59000524"/>
       <w:proofErr w:type="spellStart"/>
       <w:r>
         <w:t>Podesavanje</w:t>
@@ -7476,7 +7476,7 @@
       <w:pPr>
         <w:pStyle w:val="Heading1"/>
       </w:pPr>
-      <w:bookmarkStart w:id="5" w:name="_Toc58335662"/>
+      <w:bookmarkStart w:id="5" w:name="_Toc59000525"/>
       <w:proofErr w:type="spellStart"/>
       <w:r>
         <w:t>Najcesce</w:t>
@@ -7509,7 +7509,7 @@
       <w:pPr>
         <w:pStyle w:val="Heading1"/>
       </w:pPr>
-      <w:bookmarkStart w:id="6" w:name="_Toc58335663"/>
+      <w:bookmarkStart w:id="6" w:name="_Toc59000526"/>
       <w:proofErr w:type="spellStart"/>
       <w:r>
         <w:t>Kreiranje</w:t>
@@ -7723,7 +7723,7 @@
       <w:pPr>
         <w:pStyle w:val="Heading1"/>
       </w:pPr>
-      <w:bookmarkStart w:id="7" w:name="_Toc58335664"/>
+      <w:bookmarkStart w:id="7" w:name="_Toc59000527"/>
       <w:proofErr w:type="spellStart"/>
       <w:r>
         <w:t>Kreiranje</w:t>
@@ -8151,24 +8151,11 @@
       <w:proofErr w:type="spellStart"/>
       <w:r>
         <w:lastRenderedPageBreak/>
-        <w:t>user.is_student</w:t>
-      </w:r>
-      <w:proofErr w:type="spellEnd"/>
-      <w:r>
-        <w:t xml:space="preserve"> = False</w:t>
-      </w:r>
-    </w:p>
-    <w:p>
-      <w:pPr>
-        <w:pStyle w:val="NoSpacing"/>
-      </w:pPr>
-      <w:proofErr w:type="spellStart"/>
-      <w:r>
-        <w:t>user.is_teacher</w:t>
-      </w:r>
-      <w:proofErr w:type="spellEnd"/>
-      <w:r>
-        <w:t xml:space="preserve"> = False</w:t>
+        <w:t>user.role</w:t>
+      </w:r>
+      <w:proofErr w:type="spellEnd"/>
+      <w:r>
+        <w:t xml:space="preserve"> = 'ADMIN'</w:t>
       </w:r>
     </w:p>
     <w:p>
@@ -8266,15 +8253,280 @@
           </wp:inline>
         </w:drawing>
       </w:r>
-      <w:proofErr w:type="spellStart"/>
+    </w:p>
+    <w:p>
+      <w:pPr>
+        <w:pStyle w:val="Heading1"/>
+      </w:pPr>
+      <w:proofErr w:type="spellStart"/>
+      <w:r>
+        <w:t>Ngx</w:t>
+      </w:r>
+      <w:proofErr w:type="spellEnd"/>
+      <w:r>
+        <w:t>-graph working example</w:t>
+      </w:r>
+    </w:p>
+    <w:p>
       <w:proofErr w:type="gramStart"/>
       <w:r>
-        <w:t>dafsdafsd</w:t>
-      </w:r>
-      <w:proofErr w:type="spellEnd"/>
+        <w:t>nodes</w:t>
+      </w:r>
       <w:proofErr w:type="gramEnd"/>
-    </w:p>
-    <w:p/>
+      <w:r>
+        <w:t xml:space="preserve"> = [</w:t>
+      </w:r>
+    </w:p>
+    <w:p>
+      <w:r>
+        <w:t xml:space="preserve">    {</w:t>
+      </w:r>
+    </w:p>
+    <w:p>
+      <w:r>
+        <w:t xml:space="preserve">      </w:t>
+      </w:r>
+      <w:proofErr w:type="gramStart"/>
+      <w:r>
+        <w:t>id</w:t>
+      </w:r>
+      <w:proofErr w:type="gramEnd"/>
+      <w:r>
+        <w:t>: '1',</w:t>
+      </w:r>
+    </w:p>
+    <w:p>
+      <w:r>
+        <w:t xml:space="preserve">      </w:t>
+      </w:r>
+      <w:proofErr w:type="gramStart"/>
+      <w:r>
+        <w:t>label</w:t>
+      </w:r>
+      <w:proofErr w:type="gramEnd"/>
+      <w:r>
+        <w:t>: 'A'</w:t>
+      </w:r>
+    </w:p>
+    <w:p>
+      <w:r>
+        <w:t xml:space="preserve">    }, {</w:t>
+      </w:r>
+    </w:p>
+    <w:p>
+      <w:r>
+        <w:t xml:space="preserve">      </w:t>
+      </w:r>
+      <w:proofErr w:type="gramStart"/>
+      <w:r>
+        <w:t>id</w:t>
+      </w:r>
+      <w:proofErr w:type="gramEnd"/>
+      <w:r>
+        <w:t>: '2',</w:t>
+      </w:r>
+    </w:p>
+    <w:p>
+      <w:r>
+        <w:t xml:space="preserve">      </w:t>
+      </w:r>
+      <w:proofErr w:type="gramStart"/>
+      <w:r>
+        <w:t>label</w:t>
+      </w:r>
+      <w:proofErr w:type="gramEnd"/>
+      <w:r>
+        <w:t>: 'B'</w:t>
+      </w:r>
+    </w:p>
+    <w:p>
+      <w:r>
+        <w:t xml:space="preserve">    }, {</w:t>
+      </w:r>
+    </w:p>
+    <w:p>
+      <w:r>
+        <w:t xml:space="preserve">      </w:t>
+      </w:r>
+      <w:proofErr w:type="gramStart"/>
+      <w:r>
+        <w:t>id</w:t>
+      </w:r>
+      <w:proofErr w:type="gramEnd"/>
+      <w:r>
+        <w:t>: '3',</w:t>
+      </w:r>
+    </w:p>
+    <w:p>
+      <w:r>
+        <w:lastRenderedPageBreak/>
+        <w:t xml:space="preserve">      </w:t>
+      </w:r>
+      <w:proofErr w:type="gramStart"/>
+      <w:r>
+        <w:t>label</w:t>
+      </w:r>
+      <w:proofErr w:type="gramEnd"/>
+      <w:r>
+        <w:t>: 'C'</w:t>
+      </w:r>
+    </w:p>
+    <w:p>
+      <w:r>
+        <w:t xml:space="preserve">    }</w:t>
+      </w:r>
+    </w:p>
+    <w:p>
+      <w:r>
+        <w:t xml:space="preserve">  ];</w:t>
+      </w:r>
+    </w:p>
+    <w:p>
+      <w:r>
+        <w:t xml:space="preserve">  </w:t>
+      </w:r>
+      <w:proofErr w:type="gramStart"/>
+      <w:r>
+        <w:t>links</w:t>
+      </w:r>
+      <w:proofErr w:type="gramEnd"/>
+      <w:r>
+        <w:t xml:space="preserve"> = [</w:t>
+      </w:r>
+    </w:p>
+    <w:p>
+      <w:r>
+        <w:t xml:space="preserve">    {</w:t>
+      </w:r>
+    </w:p>
+    <w:p>
+      <w:r>
+        <w:t xml:space="preserve">      </w:t>
+      </w:r>
+      <w:proofErr w:type="gramStart"/>
+      <w:r>
+        <w:t>id</w:t>
+      </w:r>
+      <w:proofErr w:type="gramEnd"/>
+      <w:r>
+        <w:t>: 'link1',</w:t>
+      </w:r>
+    </w:p>
+    <w:p>
+      <w:r>
+        <w:t xml:space="preserve">      </w:t>
+      </w:r>
+      <w:proofErr w:type="gramStart"/>
+      <w:r>
+        <w:t>source</w:t>
+      </w:r>
+      <w:proofErr w:type="gramEnd"/>
+      <w:r>
+        <w:t>: '1',</w:t>
+      </w:r>
+    </w:p>
+    <w:p>
+      <w:r>
+        <w:t xml:space="preserve">      </w:t>
+      </w:r>
+      <w:proofErr w:type="gramStart"/>
+      <w:r>
+        <w:t>target</w:t>
+      </w:r>
+      <w:proofErr w:type="gramEnd"/>
+      <w:r>
+        <w:t>: '2',</w:t>
+      </w:r>
+    </w:p>
+    <w:p>
+      <w:r>
+        <w:t xml:space="preserve">      </w:t>
+      </w:r>
+      <w:proofErr w:type="gramStart"/>
+      <w:r>
+        <w:t>label</w:t>
+      </w:r>
+      <w:proofErr w:type="gramEnd"/>
+      <w:r>
+        <w:t>: 'is parent of'</w:t>
+      </w:r>
+    </w:p>
+    <w:p>
+      <w:r>
+        <w:t xml:space="preserve">    }, {</w:t>
+      </w:r>
+    </w:p>
+    <w:p>
+      <w:r>
+        <w:t xml:space="preserve">      </w:t>
+      </w:r>
+      <w:proofErr w:type="gramStart"/>
+      <w:r>
+        <w:t>id</w:t>
+      </w:r>
+      <w:proofErr w:type="gramEnd"/>
+      <w:r>
+        <w:t>: 'link2',</w:t>
+      </w:r>
+    </w:p>
+    <w:p>
+      <w:r>
+        <w:t xml:space="preserve">      </w:t>
+      </w:r>
+      <w:proofErr w:type="gramStart"/>
+      <w:r>
+        <w:t>source</w:t>
+      </w:r>
+      <w:proofErr w:type="gramEnd"/>
+      <w:r>
+        <w:t>: '1',</w:t>
+      </w:r>
+    </w:p>
+    <w:p>
+      <w:r>
+        <w:t xml:space="preserve">      </w:t>
+      </w:r>
+      <w:proofErr w:type="gramStart"/>
+      <w:r>
+        <w:t>target</w:t>
+      </w:r>
+      <w:proofErr w:type="gramEnd"/>
+      <w:r>
+        <w:t>: '3',</w:t>
+      </w:r>
+    </w:p>
+    <w:p>
+      <w:r>
+        <w:t xml:space="preserve">      </w:t>
+      </w:r>
+      <w:proofErr w:type="gramStart"/>
+      <w:r>
+        <w:t>label</w:t>
+      </w:r>
+      <w:proofErr w:type="gramEnd"/>
+      <w:r>
+        <w:t>: 'custom label'</w:t>
+      </w:r>
+    </w:p>
+    <w:p>
+      <w:r>
+        <w:t xml:space="preserve">    }</w:t>
+      </w:r>
+    </w:p>
+    <w:p>
+      <w:r>
+        <w:t xml:space="preserve">  ];</w:t>
+      </w:r>
+    </w:p>
+    <w:p>
+      <w:proofErr w:type="spellStart"/>
+      <w:proofErr w:type="gramStart"/>
+      <w:r>
+        <w:t>gdfgsfgsfdgsdf</w:t>
+      </w:r>
+      <w:proofErr w:type="spellEnd"/>
+      <w:proofErr w:type="gramEnd"/>
+    </w:p>
     <w:sectPr>
       <w:pgSz w:w="11907" w:h="16840" w:code="9"/>
       <w:pgMar w:top="979" w:right="403" w:bottom="835" w:left="1282" w:header="562" w:footer="562" w:gutter="0"/>
@@ -9615,7 +9867,7 @@
 </file>
 
 <file path=customXml/itemProps2.xml><?xml version="1.0" encoding="utf-8"?>
-<ds:datastoreItem xmlns:ds="http://schemas.openxmlformats.org/officeDocument/2006/customXml" ds:itemID="{C58698F1-E6C4-497D-B8C8-ADB8733B4017}">
+<ds:datastoreItem xmlns:ds="http://schemas.openxmlformats.org/officeDocument/2006/customXml" ds:itemID="{5E33D0D6-D9B6-4888-84AB-2DFD3520B6D0}">
   <ds:schemaRefs>
     <ds:schemaRef ds:uri="http://schemas.openxmlformats.org/officeDocument/2006/bibliography"/>
   </ds:schemaRefs>

</xml_diff>

<commit_message>
debugging in angular visual studio code
</commit_message>
<xml_diff>
--- a/documentation/5-instructions/uputstvo za DJANGULAR.docx
+++ b/documentation/5-instructions/uputstvo za DJANGULAR.docx
@@ -375,7 +375,7 @@
                 <w:alias w:val="Date"/>
                 <w:id w:val="516659546"/>
                 <w:dataBinding w:prefixMappings="xmlns:ns0='http://schemas.microsoft.com/office/2006/coverPageProps'" w:xpath="/ns0:CoverPageProperties[1]/ns0:PublishDate[1]" w:storeItemID="{55AF091B-3C7A-41E3-B477-F2FDAA23CFDA}"/>
-                <w:date w:fullDate="2020-11-28T00:00:00Z">
+                <w:date w:fullDate="2021-01-01T00:00:00Z">
                   <w:dateFormat w:val="M/d/yyyy"/>
                   <w:lid w:val="en-US"/>
                   <w:storeMappedDataAs w:val="dateTime"/>
@@ -402,7 +402,7 @@
                         <w:b/>
                         <w:bCs/>
                       </w:rPr>
-                      <w:t>11/28/2020</w:t>
+                      <w:t>1/1/2021</w:t>
                     </w:r>
                   </w:p>
                 </w:tc>
@@ -511,7 +511,7 @@
           <w:r>
             <w:fldChar w:fldCharType="separate"/>
           </w:r>
-          <w:hyperlink w:anchor="_Toc59000520" w:history="1">
+          <w:hyperlink w:anchor="_Toc60392222" w:history="1">
             <w:r>
               <w:rPr>
                 <w:rStyle w:val="Hyperlink"/>
@@ -538,7 +538,7 @@
                 <w:noProof/>
                 <w:webHidden/>
               </w:rPr>
-              <w:instrText xml:space="preserve"> PAGEREF _Toc59000520 \h </w:instrText>
+              <w:instrText xml:space="preserve"> PAGEREF _Toc60392222 \h </w:instrText>
             </w:r>
             <w:r>
               <w:rPr>
@@ -580,7 +580,7 @@
               <w:noProof/>
             </w:rPr>
           </w:pPr>
-          <w:hyperlink w:anchor="_Toc59000521" w:history="1">
+          <w:hyperlink w:anchor="_Toc60392223" w:history="1">
             <w:r>
               <w:rPr>
                 <w:rStyle w:val="Hyperlink"/>
@@ -607,7 +607,7 @@
                 <w:noProof/>
                 <w:webHidden/>
               </w:rPr>
-              <w:instrText xml:space="preserve"> PAGEREF _Toc59000521 \h </w:instrText>
+              <w:instrText xml:space="preserve"> PAGEREF _Toc60392223 \h </w:instrText>
             </w:r>
             <w:r>
               <w:rPr>
@@ -649,7 +649,7 @@
               <w:noProof/>
             </w:rPr>
           </w:pPr>
-          <w:hyperlink w:anchor="_Toc59000522" w:history="1">
+          <w:hyperlink w:anchor="_Toc60392224" w:history="1">
             <w:r>
               <w:rPr>
                 <w:rStyle w:val="Hyperlink"/>
@@ -676,7 +676,7 @@
                 <w:noProof/>
                 <w:webHidden/>
               </w:rPr>
-              <w:instrText xml:space="preserve"> PAGEREF _Toc59000522 \h </w:instrText>
+              <w:instrText xml:space="preserve"> PAGEREF _Toc60392224 \h </w:instrText>
             </w:r>
             <w:r>
               <w:rPr>
@@ -718,7 +718,7 @@
               <w:noProof/>
             </w:rPr>
           </w:pPr>
-          <w:hyperlink w:anchor="_Toc59000523" w:history="1">
+          <w:hyperlink w:anchor="_Toc60392225" w:history="1">
             <w:r>
               <w:rPr>
                 <w:rStyle w:val="Hyperlink"/>
@@ -745,7 +745,7 @@
                 <w:noProof/>
                 <w:webHidden/>
               </w:rPr>
-              <w:instrText xml:space="preserve"> PAGEREF _Toc59000523 \h </w:instrText>
+              <w:instrText xml:space="preserve"> PAGEREF _Toc60392225 \h </w:instrText>
             </w:r>
             <w:r>
               <w:rPr>
@@ -787,7 +787,7 @@
               <w:noProof/>
             </w:rPr>
           </w:pPr>
-          <w:hyperlink w:anchor="_Toc59000524" w:history="1">
+          <w:hyperlink w:anchor="_Toc60392226" w:history="1">
             <w:r>
               <w:rPr>
                 <w:rStyle w:val="Hyperlink"/>
@@ -814,7 +814,7 @@
                 <w:noProof/>
                 <w:webHidden/>
               </w:rPr>
-              <w:instrText xml:space="preserve"> PAGEREF _Toc59000524 \h </w:instrText>
+              <w:instrText xml:space="preserve"> PAGEREF _Toc60392226 \h </w:instrText>
             </w:r>
             <w:r>
               <w:rPr>
@@ -856,7 +856,7 @@
               <w:noProof/>
             </w:rPr>
           </w:pPr>
-          <w:hyperlink w:anchor="_Toc59000525" w:history="1">
+          <w:hyperlink w:anchor="_Toc60392227" w:history="1">
             <w:r>
               <w:rPr>
                 <w:rStyle w:val="Hyperlink"/>
@@ -883,7 +883,7 @@
                 <w:noProof/>
                 <w:webHidden/>
               </w:rPr>
-              <w:instrText xml:space="preserve"> PAGEREF _Toc59000525 \h </w:instrText>
+              <w:instrText xml:space="preserve"> PAGEREF _Toc60392227 \h </w:instrText>
             </w:r>
             <w:r>
               <w:rPr>
@@ -925,7 +925,7 @@
               <w:noProof/>
             </w:rPr>
           </w:pPr>
-          <w:hyperlink w:anchor="_Toc59000526" w:history="1">
+          <w:hyperlink w:anchor="_Toc60392228" w:history="1">
             <w:r>
               <w:rPr>
                 <w:rStyle w:val="Hyperlink"/>
@@ -952,7 +952,7 @@
                 <w:noProof/>
                 <w:webHidden/>
               </w:rPr>
-              <w:instrText xml:space="preserve"> PAGEREF _Toc59000526 \h </w:instrText>
+              <w:instrText xml:space="preserve"> PAGEREF _Toc60392228 \h </w:instrText>
             </w:r>
             <w:r>
               <w:rPr>
@@ -994,7 +994,7 @@
               <w:noProof/>
             </w:rPr>
           </w:pPr>
-          <w:hyperlink w:anchor="_Toc59000527" w:history="1">
+          <w:hyperlink w:anchor="_Toc60392229" w:history="1">
             <w:r>
               <w:rPr>
                 <w:rStyle w:val="Hyperlink"/>
@@ -1021,7 +1021,7 @@
                 <w:noProof/>
                 <w:webHidden/>
               </w:rPr>
-              <w:instrText xml:space="preserve"> PAGEREF _Toc59000527 \h </w:instrText>
+              <w:instrText xml:space="preserve"> PAGEREF _Toc60392229 \h </w:instrText>
             </w:r>
             <w:r>
               <w:rPr>
@@ -1053,6 +1053,75 @@
           </w:hyperlink>
         </w:p>
         <w:p>
+          <w:pPr>
+            <w:pStyle w:val="TOC1"/>
+            <w:tabs>
+              <w:tab w:val="right" w:leader="dot" w:pos="10212"/>
+            </w:tabs>
+            <w:rPr>
+              <w:rFonts w:eastAsiaTheme="minorEastAsia"/>
+              <w:noProof/>
+            </w:rPr>
+          </w:pPr>
+          <w:hyperlink w:anchor="_Toc60392230" w:history="1">
+            <w:r>
+              <w:rPr>
+                <w:rStyle w:val="Hyperlink"/>
+                <w:noProof/>
+              </w:rPr>
+              <w:t>Debugging Angular Apps through Visual Studio Code</w:t>
+            </w:r>
+            <w:r>
+              <w:rPr>
+                <w:noProof/>
+                <w:webHidden/>
+              </w:rPr>
+              <w:tab/>
+            </w:r>
+            <w:r>
+              <w:rPr>
+                <w:noProof/>
+                <w:webHidden/>
+              </w:rPr>
+              <w:fldChar w:fldCharType="begin"/>
+            </w:r>
+            <w:r>
+              <w:rPr>
+                <w:noProof/>
+                <w:webHidden/>
+              </w:rPr>
+              <w:instrText xml:space="preserve"> PAGEREF _Toc60392230 \h </w:instrText>
+            </w:r>
+            <w:r>
+              <w:rPr>
+                <w:noProof/>
+                <w:webHidden/>
+              </w:rPr>
+            </w:r>
+            <w:r>
+              <w:rPr>
+                <w:noProof/>
+                <w:webHidden/>
+              </w:rPr>
+              <w:fldChar w:fldCharType="separate"/>
+            </w:r>
+            <w:r>
+              <w:rPr>
+                <w:noProof/>
+                <w:webHidden/>
+              </w:rPr>
+              <w:t>7</w:t>
+            </w:r>
+            <w:r>
+              <w:rPr>
+                <w:noProof/>
+                <w:webHidden/>
+              </w:rPr>
+              <w:fldChar w:fldCharType="end"/>
+            </w:r>
+          </w:hyperlink>
+        </w:p>
+        <w:p>
           <w:r>
             <w:fldChar w:fldCharType="end"/>
           </w:r>
@@ -1081,7 +1150,7 @@
       <w:pPr>
         <w:pStyle w:val="Heading1"/>
       </w:pPr>
-      <w:bookmarkStart w:id="0" w:name="_Toc59000520"/>
+      <w:bookmarkStart w:id="0" w:name="_Toc60392222"/>
       <w:proofErr w:type="spellStart"/>
       <w:r>
         <w:lastRenderedPageBreak/>
@@ -1768,7 +1837,7 @@
       <w:pPr>
         <w:pStyle w:val="Heading1"/>
       </w:pPr>
-      <w:bookmarkStart w:id="1" w:name="_Toc59000521"/>
+      <w:bookmarkStart w:id="1" w:name="_Toc60392223"/>
       <w:proofErr w:type="spellStart"/>
       <w:r>
         <w:t>Podesavanje</w:t>
@@ -3032,7 +3101,7 @@
       <w:pPr>
         <w:pStyle w:val="Heading1"/>
       </w:pPr>
-      <w:bookmarkStart w:id="2" w:name="_Toc59000522"/>
+      <w:bookmarkStart w:id="2" w:name="_Toc60392224"/>
       <w:proofErr w:type="spellStart"/>
       <w:r>
         <w:t>Podasavanje</w:t>
@@ -3422,7 +3491,7 @@
       <w:pPr>
         <w:pStyle w:val="Heading1"/>
       </w:pPr>
-      <w:bookmarkStart w:id="3" w:name="_Toc59000523"/>
+      <w:bookmarkStart w:id="3" w:name="_Toc60392225"/>
       <w:proofErr w:type="spellStart"/>
       <w:r>
         <w:lastRenderedPageBreak/>
@@ -6783,7 +6852,7 @@
       <w:pPr>
         <w:pStyle w:val="Heading1"/>
       </w:pPr>
-      <w:bookmarkStart w:id="4" w:name="_Toc59000524"/>
+      <w:bookmarkStart w:id="4" w:name="_Toc60392226"/>
       <w:proofErr w:type="spellStart"/>
       <w:r>
         <w:t>Podesavanje</w:t>
@@ -7476,7 +7545,7 @@
       <w:pPr>
         <w:pStyle w:val="Heading1"/>
       </w:pPr>
-      <w:bookmarkStart w:id="5" w:name="_Toc59000525"/>
+      <w:bookmarkStart w:id="5" w:name="_Toc60392227"/>
       <w:proofErr w:type="spellStart"/>
       <w:r>
         <w:t>Najcesce</w:t>
@@ -7509,7 +7578,7 @@
       <w:pPr>
         <w:pStyle w:val="Heading1"/>
       </w:pPr>
-      <w:bookmarkStart w:id="6" w:name="_Toc59000526"/>
+      <w:bookmarkStart w:id="6" w:name="_Toc60392228"/>
       <w:proofErr w:type="spellStart"/>
       <w:r>
         <w:t>Kreiranje</w:t>
@@ -7723,7 +7792,7 @@
       <w:pPr>
         <w:pStyle w:val="Heading1"/>
       </w:pPr>
-      <w:bookmarkStart w:id="7" w:name="_Toc59000527"/>
+      <w:bookmarkStart w:id="7" w:name="_Toc60392229"/>
       <w:proofErr w:type="spellStart"/>
       <w:r>
         <w:t>Kreiranje</w:t>
@@ -8258,275 +8327,249 @@
       <w:pPr>
         <w:pStyle w:val="Heading1"/>
       </w:pPr>
-      <w:proofErr w:type="spellStart"/>
-      <w:r>
-        <w:t>Ngx</w:t>
-      </w:r>
-      <w:proofErr w:type="spellEnd"/>
-      <w:r>
-        <w:t>-graph working example</w:t>
-      </w:r>
-    </w:p>
-    <w:p>
+      <w:bookmarkStart w:id="8" w:name="_Toc60392230"/>
+      <w:r>
+        <w:t>Debugging Angular Apps through Visual Studio Code</w:t>
+      </w:r>
+      <w:bookmarkEnd w:id="8"/>
+    </w:p>
+    <w:p>
+      <w:proofErr w:type="spellStart"/>
+      <w:r>
+        <w:t>Prvo</w:t>
+      </w:r>
+      <w:proofErr w:type="spellEnd"/>
+      <w:r>
+        <w:t xml:space="preserve"> </w:t>
+      </w:r>
+      <w:proofErr w:type="spellStart"/>
+      <w:r>
+        <w:t>moras</w:t>
+      </w:r>
+      <w:proofErr w:type="spellEnd"/>
+      <w:r>
+        <w:t xml:space="preserve"> </w:t>
+      </w:r>
+      <w:proofErr w:type="spellStart"/>
+      <w:r>
+        <w:t>pokrenuti</w:t>
+      </w:r>
+      <w:proofErr w:type="spellEnd"/>
+      <w:r>
+        <w:t xml:space="preserve"> frontend </w:t>
+      </w:r>
+      <w:proofErr w:type="spellStart"/>
+      <w:r>
+        <w:t>aplikaciju</w:t>
+      </w:r>
+      <w:proofErr w:type="spellEnd"/>
+      <w:r>
+        <w:t xml:space="preserve"> pa </w:t>
+      </w:r>
+      <w:proofErr w:type="spellStart"/>
+      <w:r>
+        <w:t>tek</w:t>
+      </w:r>
+      <w:proofErr w:type="spellEnd"/>
+      <w:r>
+        <w:t xml:space="preserve"> </w:t>
+      </w:r>
+      <w:proofErr w:type="spellStart"/>
+      <w:r>
+        <w:t>onda</w:t>
+      </w:r>
+      <w:proofErr w:type="spellEnd"/>
+      <w:r>
+        <w:t xml:space="preserve"> </w:t>
+      </w:r>
+      <w:proofErr w:type="spellStart"/>
+      <w:r>
+        <w:t>pokrenuti</w:t>
+      </w:r>
+      <w:proofErr w:type="spellEnd"/>
+      <w:r>
+        <w:t xml:space="preserve"> debug mode. </w:t>
+      </w:r>
+      <w:proofErr w:type="spellStart"/>
       <w:proofErr w:type="gramStart"/>
       <w:r>
-        <w:t>nodes</w:t>
+        <w:t>Jedno</w:t>
+      </w:r>
+      <w:proofErr w:type="spellEnd"/>
+      <w:r>
+        <w:t xml:space="preserve"> </w:t>
+      </w:r>
+      <w:proofErr w:type="spellStart"/>
+      <w:r>
+        <w:t>i</w:t>
+      </w:r>
+      <w:proofErr w:type="spellEnd"/>
+      <w:r>
+        <w:t xml:space="preserve"> </w:t>
+      </w:r>
+      <w:proofErr w:type="spellStart"/>
+      <w:r>
+        <w:t>drugo</w:t>
+      </w:r>
+      <w:proofErr w:type="spellEnd"/>
+      <w:r>
+        <w:t xml:space="preserve"> </w:t>
+      </w:r>
+      <w:proofErr w:type="spellStart"/>
+      <w:r>
+        <w:t>moraju</w:t>
+      </w:r>
+      <w:proofErr w:type="spellEnd"/>
+      <w:r>
+        <w:t xml:space="preserve"> </w:t>
+      </w:r>
+      <w:proofErr w:type="spellStart"/>
+      <w:r>
+        <w:t>biti</w:t>
+      </w:r>
+      <w:proofErr w:type="spellEnd"/>
+      <w:r>
+        <w:t xml:space="preserve"> </w:t>
+      </w:r>
+      <w:proofErr w:type="spellStart"/>
+      <w:r>
+        <w:t>pokrenuti</w:t>
+      </w:r>
+      <w:proofErr w:type="spellEnd"/>
+      <w:r>
+        <w:t>.</w:t>
       </w:r>
       <w:proofErr w:type="gramEnd"/>
-      <w:r>
-        <w:t xml:space="preserve"> = [</w:t>
-      </w:r>
-    </w:p>
-    <w:p>
-      <w:r>
-        <w:t xml:space="preserve">    {</w:t>
-      </w:r>
-    </w:p>
-    <w:p>
-      <w:r>
-        <w:t xml:space="preserve">      </w:t>
-      </w:r>
-      <w:proofErr w:type="gramStart"/>
-      <w:r>
-        <w:t>id</w:t>
-      </w:r>
-      <w:proofErr w:type="gramEnd"/>
-      <w:r>
-        <w:t>: '1',</w:t>
-      </w:r>
-    </w:p>
-    <w:p>
-      <w:r>
-        <w:t xml:space="preserve">      </w:t>
-      </w:r>
-      <w:proofErr w:type="gramStart"/>
-      <w:r>
-        <w:t>label</w:t>
-      </w:r>
-      <w:proofErr w:type="gramEnd"/>
-      <w:r>
-        <w:t>: 'A'</w:t>
-      </w:r>
-    </w:p>
-    <w:p>
-      <w:r>
-        <w:t xml:space="preserve">    }, {</w:t>
-      </w:r>
-    </w:p>
-    <w:p>
-      <w:r>
-        <w:t xml:space="preserve">      </w:t>
-      </w:r>
-      <w:proofErr w:type="gramStart"/>
-      <w:r>
-        <w:t>id</w:t>
-      </w:r>
-      <w:proofErr w:type="gramEnd"/>
-      <w:r>
-        <w:t>: '2',</w:t>
-      </w:r>
-    </w:p>
-    <w:p>
-      <w:r>
-        <w:t xml:space="preserve">      </w:t>
-      </w:r>
-      <w:proofErr w:type="gramStart"/>
-      <w:r>
-        <w:t>label</w:t>
-      </w:r>
-      <w:proofErr w:type="gramEnd"/>
-      <w:r>
-        <w:t>: 'B'</w:t>
-      </w:r>
-    </w:p>
-    <w:p>
-      <w:r>
-        <w:t xml:space="preserve">    }, {</w:t>
-      </w:r>
-    </w:p>
-    <w:p>
-      <w:r>
-        <w:t xml:space="preserve">      </w:t>
-      </w:r>
-      <w:proofErr w:type="gramStart"/>
-      <w:r>
-        <w:t>id</w:t>
-      </w:r>
-      <w:proofErr w:type="gramEnd"/>
-      <w:r>
-        <w:t>: '3',</w:t>
-      </w:r>
-    </w:p>
-    <w:p>
-      <w:r>
-        <w:lastRenderedPageBreak/>
-        <w:t xml:space="preserve">      </w:t>
-      </w:r>
-      <w:proofErr w:type="gramStart"/>
-      <w:r>
-        <w:t>label</w:t>
-      </w:r>
-      <w:proofErr w:type="gramEnd"/>
-      <w:r>
-        <w:t>: 'C'</w:t>
-      </w:r>
-    </w:p>
-    <w:p>
-      <w:r>
-        <w:t xml:space="preserve">    }</w:t>
-      </w:r>
-    </w:p>
-    <w:p>
-      <w:r>
-        <w:t xml:space="preserve">  ];</w:t>
-      </w:r>
-    </w:p>
-    <w:p>
-      <w:r>
-        <w:t xml:space="preserve">  </w:t>
-      </w:r>
-      <w:proofErr w:type="gramStart"/>
-      <w:r>
-        <w:t>links</w:t>
-      </w:r>
-      <w:proofErr w:type="gramEnd"/>
-      <w:r>
-        <w:t xml:space="preserve"> = [</w:t>
-      </w:r>
-    </w:p>
-    <w:p>
-      <w:r>
-        <w:t xml:space="preserve">    {</w:t>
-      </w:r>
-    </w:p>
-    <w:p>
-      <w:r>
-        <w:t xml:space="preserve">      </w:t>
-      </w:r>
-      <w:proofErr w:type="gramStart"/>
-      <w:r>
-        <w:t>id</w:t>
-      </w:r>
-      <w:proofErr w:type="gramEnd"/>
-      <w:r>
-        <w:t>: 'link1',</w:t>
-      </w:r>
-    </w:p>
-    <w:p>
-      <w:r>
-        <w:t xml:space="preserve">      </w:t>
-      </w:r>
-      <w:proofErr w:type="gramStart"/>
-      <w:r>
-        <w:t>source</w:t>
-      </w:r>
-      <w:proofErr w:type="gramEnd"/>
-      <w:r>
-        <w:t>: '1',</w:t>
-      </w:r>
-    </w:p>
-    <w:p>
-      <w:r>
-        <w:t xml:space="preserve">      </w:t>
-      </w:r>
-      <w:proofErr w:type="gramStart"/>
-      <w:r>
-        <w:t>target</w:t>
-      </w:r>
-      <w:proofErr w:type="gramEnd"/>
-      <w:r>
-        <w:t>: '2',</w:t>
-      </w:r>
-    </w:p>
-    <w:p>
-      <w:r>
-        <w:t xml:space="preserve">      </w:t>
-      </w:r>
-      <w:proofErr w:type="gramStart"/>
-      <w:r>
-        <w:t>label</w:t>
-      </w:r>
-      <w:proofErr w:type="gramEnd"/>
-      <w:r>
-        <w:t>: 'is parent of'</w:t>
-      </w:r>
-    </w:p>
-    <w:p>
-      <w:r>
-        <w:t xml:space="preserve">    }, {</w:t>
-      </w:r>
-    </w:p>
-    <w:p>
-      <w:r>
-        <w:t xml:space="preserve">      </w:t>
-      </w:r>
-      <w:proofErr w:type="gramStart"/>
-      <w:r>
-        <w:t>id</w:t>
-      </w:r>
-      <w:proofErr w:type="gramEnd"/>
-      <w:r>
-        <w:t>: 'link2',</w:t>
-      </w:r>
-    </w:p>
-    <w:p>
-      <w:r>
-        <w:t xml:space="preserve">      </w:t>
-      </w:r>
-      <w:proofErr w:type="gramStart"/>
-      <w:r>
-        <w:t>source</w:t>
-      </w:r>
-      <w:proofErr w:type="gramEnd"/>
-      <w:r>
-        <w:t>: '1',</w:t>
-      </w:r>
-    </w:p>
-    <w:p>
-      <w:r>
-        <w:t xml:space="preserve">      </w:t>
-      </w:r>
-      <w:proofErr w:type="gramStart"/>
-      <w:r>
-        <w:t>target</w:t>
-      </w:r>
-      <w:proofErr w:type="gramEnd"/>
-      <w:r>
-        <w:t>: '3',</w:t>
-      </w:r>
-    </w:p>
-    <w:p>
-      <w:r>
-        <w:t xml:space="preserve">      </w:t>
-      </w:r>
-      <w:proofErr w:type="gramStart"/>
-      <w:r>
-        <w:t>label</w:t>
-      </w:r>
-      <w:proofErr w:type="gramEnd"/>
-      <w:r>
-        <w:t>: 'custom label'</w:t>
-      </w:r>
-    </w:p>
-    <w:p>
-      <w:r>
-        <w:t xml:space="preserve">    }</w:t>
-      </w:r>
-    </w:p>
-    <w:p>
-      <w:r>
-        <w:t xml:space="preserve">  ];</w:t>
-      </w:r>
-    </w:p>
-    <w:p>
-      <w:proofErr w:type="spellStart"/>
-      <w:proofErr w:type="gramStart"/>
-      <w:r>
-        <w:t>gdfgsfgsfdgsdf</w:t>
-      </w:r>
-      <w:proofErr w:type="spellEnd"/>
-      <w:proofErr w:type="gramEnd"/>
-    </w:p>
+    </w:p>
+    <w:p>
+      <w:r>
+        <w:rPr>
+          <w:noProof/>
+        </w:rPr>
+        <w:drawing>
+          <wp:inline distT="0" distB="0" distL="0" distR="0">
+            <wp:extent cx="5762625" cy="2009775"/>
+            <wp:effectExtent l="19050" t="0" r="9525" b="0"/>
+            <wp:docPr id="6" name="Picture 1"/>
+            <wp:cNvGraphicFramePr>
+              <a:graphicFrameLocks xmlns:a="http://schemas.openxmlformats.org/drawingml/2006/main" noChangeAspect="1"/>
+            </wp:cNvGraphicFramePr>
+            <a:graphic xmlns:a="http://schemas.openxmlformats.org/drawingml/2006/main">
+              <a:graphicData uri="http://schemas.openxmlformats.org/drawingml/2006/picture">
+                <pic:pic xmlns:pic="http://schemas.openxmlformats.org/drawingml/2006/picture">
+                  <pic:nvPicPr>
+                    <pic:cNvPr id="0" name="Picture 1"/>
+                    <pic:cNvPicPr>
+                      <a:picLocks noChangeAspect="1" noChangeArrowheads="1"/>
+                    </pic:cNvPicPr>
+                  </pic:nvPicPr>
+                  <pic:blipFill>
+                    <a:blip r:embed="rId21" cstate="print"/>
+                    <a:srcRect/>
+                    <a:stretch>
+                      <a:fillRect/>
+                    </a:stretch>
+                  </pic:blipFill>
+                  <pic:spPr bwMode="auto">
+                    <a:xfrm>
+                      <a:off x="0" y="0"/>
+                      <a:ext cx="5762625" cy="2009775"/>
+                    </a:xfrm>
+                    <a:prstGeom prst="rect">
+                      <a:avLst/>
+                    </a:prstGeom>
+                    <a:noFill/>
+                    <a:ln w="9525">
+                      <a:noFill/>
+                      <a:miter lim="800000"/>
+                      <a:headEnd/>
+                      <a:tailEnd/>
+                    </a:ln>
+                  </pic:spPr>
+                </pic:pic>
+              </a:graphicData>
+            </a:graphic>
+          </wp:inline>
+        </w:drawing>
+      </w:r>
+    </w:p>
+    <w:p/>
+    <w:p>
+      <w:hyperlink r:id="rId22" w:history="1">
+        <w:r>
+          <w:rPr>
+            <w:rStyle w:val="Hyperlink"/>
+          </w:rPr>
+          <w:t>https://stackoverflow.com/questions/48892311/angular-cli-1-7-0-and</w:t>
+        </w:r>
+        <w:r>
+          <w:rPr>
+            <w:rStyle w:val="Hyperlink"/>
+          </w:rPr>
+          <w:t>-</w:t>
+        </w:r>
+        <w:r>
+          <w:rPr>
+            <w:rStyle w:val="Hyperlink"/>
+          </w:rPr>
+          <w:t>visual-studio-code-cant-set-breakpoints</w:t>
+        </w:r>
+      </w:hyperlink>
+    </w:p>
+    <w:p>
+      <w:r>
+        <w:rPr>
+          <w:noProof/>
+        </w:rPr>
+        <w:drawing>
+          <wp:inline distT="0" distB="0" distL="0" distR="0">
+            <wp:extent cx="4133850" cy="3895725"/>
+            <wp:effectExtent l="19050" t="0" r="0" b="0"/>
+            <wp:docPr id="8" name="Picture 4"/>
+            <wp:cNvGraphicFramePr>
+              <a:graphicFrameLocks xmlns:a="http://schemas.openxmlformats.org/drawingml/2006/main" noChangeAspect="1"/>
+            </wp:cNvGraphicFramePr>
+            <a:graphic xmlns:a="http://schemas.openxmlformats.org/drawingml/2006/main">
+              <a:graphicData uri="http://schemas.openxmlformats.org/drawingml/2006/picture">
+                <pic:pic xmlns:pic="http://schemas.openxmlformats.org/drawingml/2006/picture">
+                  <pic:nvPicPr>
+                    <pic:cNvPr id="0" name="Picture 4"/>
+                    <pic:cNvPicPr>
+                      <a:picLocks noChangeAspect="1" noChangeArrowheads="1"/>
+                    </pic:cNvPicPr>
+                  </pic:nvPicPr>
+                  <pic:blipFill>
+                    <a:blip r:embed="rId23" cstate="print"/>
+                    <a:srcRect/>
+                    <a:stretch>
+                      <a:fillRect/>
+                    </a:stretch>
+                  </pic:blipFill>
+                  <pic:spPr bwMode="auto">
+                    <a:xfrm>
+                      <a:off x="0" y="0"/>
+                      <a:ext cx="4133850" cy="3895725"/>
+                    </a:xfrm>
+                    <a:prstGeom prst="rect">
+                      <a:avLst/>
+                    </a:prstGeom>
+                    <a:noFill/>
+                    <a:ln w="9525">
+                      <a:noFill/>
+                      <a:miter lim="800000"/>
+                      <a:headEnd/>
+                      <a:tailEnd/>
+                    </a:ln>
+                  </pic:spPr>
+                </pic:pic>
+              </a:graphicData>
+            </a:graphic>
+          </wp:inline>
+        </w:drawing>
+      </w:r>
+    </w:p>
+    <w:p/>
+    <w:p/>
     <w:sectPr>
       <w:pgSz w:w="11907" w:h="16840" w:code="9"/>
       <w:pgMar w:top="979" w:right="403" w:bottom="835" w:left="1282" w:header="562" w:footer="562" w:gutter="0"/>
@@ -9845,7 +9888,7 @@
 
 <file path=customXml/item1.xml><?xml version="1.0" encoding="utf-8"?>
 <CoverPageProperties xmlns="http://schemas.microsoft.com/office/2006/coverPageProps">
-  <PublishDate>2020-11-28T00:00:00</PublishDate>
+  <PublishDate>2021-01-01T00:00:00</PublishDate>
   <Abstract/>
   <CompanyAddress/>
   <CompanyPhone/>
@@ -9867,7 +9910,7 @@
 </file>
 
 <file path=customXml/itemProps2.xml><?xml version="1.0" encoding="utf-8"?>
-<ds:datastoreItem xmlns:ds="http://schemas.openxmlformats.org/officeDocument/2006/customXml" ds:itemID="{5E33D0D6-D9B6-4888-84AB-2DFD3520B6D0}">
+<ds:datastoreItem xmlns:ds="http://schemas.openxmlformats.org/officeDocument/2006/customXml" ds:itemID="{57F96DB6-A96B-4B8F-AEEC-3D39121D69CA}">
   <ds:schemaRefs>
     <ds:schemaRef ds:uri="http://schemas.openxmlformats.org/officeDocument/2006/bibliography"/>
   </ds:schemaRefs>

</xml_diff>